<commit_message>
Rewrite part of Skill Tests; Some other minor adjustments
</commit_message>
<xml_diff>
--- a/1 SRD - System Reference Document/C-BA Skills & Skill Tests.docx
+++ b/1 SRD - System Reference Document/C-BA Skills & Skill Tests.docx
@@ -122,7 +122,7 @@
         <w:t>*</w:t>
       </w:r>
       <w:r>
-        <w:t xml:space="preserve">, if not all situations </w:t>
+        <w:t xml:space="preserve"> situations </w:t>
       </w:r>
       <w:r>
         <w:t>expected to</w:t>
@@ -209,20 +209,82 @@
             <w:r>
               <w:rPr>
                 <w:color w:val="FF0000"/>
+                <w:sz w:val="18"/>
+                <w:szCs w:val="20"/>
               </w:rPr>
               <w:t xml:space="preserve">Athletics, </w:t>
             </w:r>
             <w:r>
               <w:rPr>
                 <w:color w:val="FF0000"/>
+                <w:sz w:val="18"/>
+                <w:szCs w:val="20"/>
               </w:rPr>
               <w:t>Health</w:t>
             </w:r>
             <w:r>
               <w:rPr>
                 <w:color w:val="FF0000"/>
-              </w:rPr>
-              <w:t>, Melee, Unarmed</w:t>
+                <w:sz w:val="18"/>
+                <w:szCs w:val="20"/>
+              </w:rPr>
+              <w:t>, Melee</w:t>
+            </w:r>
+            <w:r>
+              <w:rPr>
+                <w:color w:val="FF0000"/>
+                <w:sz w:val="18"/>
+                <w:szCs w:val="20"/>
+              </w:rPr>
+              <w:t xml:space="preserve"> (Armed)</w:t>
+            </w:r>
+            <w:r>
+              <w:rPr>
+                <w:color w:val="FF0000"/>
+                <w:sz w:val="18"/>
+                <w:szCs w:val="20"/>
+              </w:rPr>
+              <w:t xml:space="preserve">, </w:t>
+            </w:r>
+            <w:r>
+              <w:rPr>
+                <w:color w:val="FF0000"/>
+                <w:sz w:val="18"/>
+                <w:szCs w:val="20"/>
+              </w:rPr>
+              <w:t>Melee</w:t>
+            </w:r>
+            <w:r>
+              <w:rPr>
+                <w:color w:val="FF0000"/>
+                <w:sz w:val="18"/>
+                <w:szCs w:val="20"/>
+              </w:rPr>
+              <w:t xml:space="preserve"> </w:t>
+            </w:r>
+            <w:r>
+              <w:rPr>
+                <w:color w:val="FF0000"/>
+                <w:sz w:val="18"/>
+                <w:szCs w:val="20"/>
+              </w:rPr>
+              <w:t>(</w:t>
+            </w:r>
+            <w:r>
+              <w:rPr>
+                <w:color w:val="FF0000"/>
+                <w:sz w:val="18"/>
+                <w:szCs w:val="20"/>
+              </w:rPr>
+              <w:t>Unarmed</w:t>
+            </w:r>
+            <w:r>
+              <w:rPr>
+                <w:color w:val="FF0000"/>
+                <w:sz w:val="18"/>
+                <w:szCs w:val="20"/>
+              </w:rPr>
+              <w:t>)</w:t>
             </w:r>
           </w:p>
         </w:tc>
@@ -868,6 +930,47 @@
     </w:p>
     <w:p>
       <w:pPr>
+        <w:spacing w:after="80"/>
+        <w:jc w:val="both"/>
+      </w:pPr>
+    </w:p>
+    <w:p>
+      <w:pPr>
+        <w:spacing w:after="80"/>
+        <w:jc w:val="both"/>
+      </w:pPr>
+    </w:p>
+    <w:p>
+      <w:pPr>
+        <w:spacing w:after="80"/>
+        <w:jc w:val="both"/>
+        <w:rPr>
+          <w:color w:val="365F91" w:themeColor="accent1" w:themeShade="BF"/>
+        </w:rPr>
+      </w:pPr>
+      <w:r>
+        <w:rPr>
+          <w:color w:val="365F91" w:themeColor="accent1" w:themeShade="BF"/>
+        </w:rPr>
+        <w:t>&lt;</w:t>
+      </w:r>
+      <w:proofErr w:type="gramStart"/>
+      <w:r>
+        <w:rPr>
+          <w:color w:val="365F91" w:themeColor="accent1" w:themeShade="BF"/>
+        </w:rPr>
+        <w:t>I’m</w:t>
+      </w:r>
+      <w:proofErr w:type="gramEnd"/>
+      <w:r>
+        <w:rPr>
+          <w:color w:val="365F91" w:themeColor="accent1" w:themeShade="BF"/>
+        </w:rPr>
+        <w:t xml:space="preserve"> sorry for the weird formatting on the pages that follow.&gt;</w:t>
+      </w:r>
+    </w:p>
+    <w:p>
+      <w:pPr>
         <w:pStyle w:val="Title"/>
       </w:pPr>
       <w:r>
@@ -875,7 +978,10 @@
       </w:r>
       <w:r>
         <w:lastRenderedPageBreak/>
-        <w:t>Basics of Skill Tests:</w:t>
+        <w:t>Rolling</w:t>
+      </w:r>
+      <w:r>
+        <w:t xml:space="preserve"> Skill Tests:</w:t>
       </w:r>
     </w:p>
     <w:p>
@@ -1206,7 +1312,19 @@
         <w:rPr>
           <w:lang w:val="en"/>
         </w:rPr>
-        <w:t>First, it tells us the thresholds for generating 1, 2 or 3 successes from a single die during a Skill Test (columns marked 1S, 2S and 3S, respectively)</w:t>
+        <w:t xml:space="preserve">First, it tells us the thresholds for generating 1, 2 or 3 successes from a single </w:t>
+      </w:r>
+      <w:r>
+        <w:rPr>
+          <w:lang w:val="en"/>
+        </w:rPr>
+        <w:t>d12</w:t>
+      </w:r>
+      <w:r>
+        <w:rPr>
+          <w:lang w:val="en"/>
+        </w:rPr>
+        <w:t xml:space="preserve"> during a Skill Test (columns marked 1S, 2S and 3S, respectively)</w:t>
       </w:r>
       <w:r>
         <w:rPr>
@@ -5256,7 +5374,19 @@
         <w:rPr>
           <w:lang w:val="en"/>
         </w:rPr>
-        <w:t>With a Skill Exponent which has the same thresholds as the one before it (underlined in the table above), the rolling player may apply a +1 bonus to a single die of his choice (after rolling).</w:t>
+        <w:t xml:space="preserve">With a Skill Exponent which has the same thresholds as the one before it (underlined in the table above), the rolling player may </w:t>
+      </w:r>
+      <w:r>
+        <w:rPr>
+          <w:lang w:val="en"/>
+        </w:rPr>
+        <w:t>bump a single rolled die of his choice</w:t>
+      </w:r>
+      <w:r>
+        <w:rPr>
+          <w:lang w:val="en"/>
+        </w:rPr>
+        <w:t xml:space="preserve"> during the test.</w:t>
       </w:r>
     </w:p>
     <w:p>
@@ -5469,6 +5599,89 @@
     </w:p>
     <w:p>
       <w:pPr>
+        <w:rPr>
+          <w:color w:val="FF0000"/>
+          <w:lang w:val="en"/>
+        </w:rPr>
+      </w:pPr>
+      <w:r>
+        <w:rPr>
+          <w:color w:val="FF0000"/>
+          <w:lang w:val="en"/>
+        </w:rPr>
+        <w:t>.</w:t>
+      </w:r>
+    </w:p>
+    <w:p>
+      <w:pPr>
+        <w:rPr>
+          <w:color w:val="FF0000"/>
+          <w:lang w:val="en"/>
+        </w:rPr>
+      </w:pPr>
+      <w:r>
+        <w:rPr>
+          <w:color w:val="FF0000"/>
+          <w:lang w:val="en"/>
+        </w:rPr>
+        <w:t>&lt;Multiple detailed examples&gt;</w:t>
+      </w:r>
+    </w:p>
+    <w:p>
+      <w:pPr>
+        <w:jc w:val="both"/>
+        <w:rPr>
+          <w:lang w:val="en"/>
+        </w:rPr>
+      </w:pPr>
+      <w:r>
+        <w:rPr>
+          <w:lang w:val="en"/>
+        </w:rPr>
+        <w:t>.</w:t>
+      </w:r>
+    </w:p>
+    <w:p>
+      <w:pPr>
+        <w:rPr>
+          <w:lang w:val="en"/>
+        </w:rPr>
+      </w:pPr>
+      <w:r>
+        <w:rPr>
+          <w:lang w:val="en"/>
+        </w:rPr>
+        <w:br w:type="column"/>
+      </w:r>
+      <w:r>
+        <w:rPr>
+          <w:color w:val="FF0000"/>
+          <w:lang w:val="en"/>
+        </w:rPr>
+        <w:t>&lt;Put “Let it Ride” here&gt;</w:t>
+      </w:r>
+    </w:p>
+    <w:p>
+      <w:pPr>
+        <w:rPr>
+          <w:rFonts w:eastAsiaTheme="majorEastAsia" w:cstheme="majorBidi"/>
+          <w:color w:val="17365D" w:themeColor="text2" w:themeShade="BF"/>
+          <w:spacing w:val="5"/>
+          <w:kern w:val="28"/>
+          <w:sz w:val="28"/>
+          <w:szCs w:val="52"/>
+          <w:lang w:val="en"/>
+        </w:rPr>
+      </w:pPr>
+      <w:r>
+        <w:rPr>
+          <w:lang w:val="en"/>
+        </w:rPr>
+        <w:br w:type="page"/>
+      </w:r>
+    </w:p>
+    <w:p>
+      <w:pPr>
         <w:pStyle w:val="Title"/>
         <w:rPr>
           <w:lang w:val="en"/>
@@ -5478,19 +5691,8 @@
         <w:rPr>
           <w:lang w:val="en"/>
         </w:rPr>
-        <w:t>Skill Tests</w:t>
-      </w:r>
-      <w:r>
-        <w:rPr>
-          <w:lang w:val="en"/>
-        </w:rPr>
-        <w:t>,</w:t>
-      </w:r>
-      <w:r>
-        <w:rPr>
-          <w:lang w:val="en"/>
-        </w:rPr>
-        <w:t xml:space="preserve"> Extended:</w:t>
+        <w:lastRenderedPageBreak/>
+        <w:t>Accompanying Mechanics:</w:t>
       </w:r>
     </w:p>
     <w:p>
@@ -5983,7 +6185,39 @@
           <w:color w:val="595959" w:themeColor="text1" w:themeTint="A6"/>
           <w:lang w:val="en"/>
         </w:rPr>
-        <w:t>For example, let’s say that a character has a Focus score of 5, and that he’s currently not suffering any penalties to that value. He then attempts a Skill Test and spends 3 Focus points: 2 on the Rule of the Ellipse and 1 on Effort. That doesn’t mean that he now has only 2 Focus points left – the next time he attempts any Skill Test, he will have 5 Focus points to work with again (unless his total Focus score changes in the meantime).</w:t>
+        <w:t xml:space="preserve">For example, let’s say that a character has a Focus score of 5, and that he’s currently not suffering any penalties to that value. He then attempts a Skill Test and spends 3 Focus points: 2 on the Rule of the Ellipse and 1 on Effort. </w:t>
+      </w:r>
+      <w:r>
+        <w:rPr>
+          <w:rFonts w:cs="Book Antiqua"/>
+          <w:color w:val="595959" w:themeColor="text1" w:themeTint="A6"/>
+          <w:lang w:val="en"/>
+        </w:rPr>
+        <w:t>That means that he has 2 Focus points left to work with in this specific test, but</w:t>
+      </w:r>
+      <w:r>
+        <w:rPr>
+          <w:rFonts w:cs="Book Antiqua"/>
+          <w:color w:val="595959" w:themeColor="text1" w:themeTint="A6"/>
+          <w:lang w:val="en"/>
+        </w:rPr>
+        <w:t xml:space="preserve"> the next time he attempts any Skill Test, he will have 5 Focus points </w:t>
+      </w:r>
+      <w:r>
+        <w:rPr>
+          <w:rFonts w:cs="Book Antiqua"/>
+          <w:color w:val="595959" w:themeColor="text1" w:themeTint="A6"/>
+          <w:lang w:val="en"/>
+        </w:rPr>
+        <w:t>available once more</w:t>
+      </w:r>
+      <w:r>
+        <w:rPr>
+          <w:rFonts w:cs="Book Antiqua"/>
+          <w:color w:val="595959" w:themeColor="text1" w:themeTint="A6"/>
+          <w:lang w:val="en"/>
+        </w:rPr>
+        <w:t xml:space="preserve"> (unless his total Focus score changes in the meantime).</w:t>
       </w:r>
     </w:p>
     <w:p>
@@ -6084,16 +6318,16 @@
         <mc:AlternateContent>
           <mc:Choice Requires="wps">
             <w:drawing>
-              <wp:anchor distT="45720" distB="45720" distL="114300" distR="114300" simplePos="0" relativeHeight="251661824" behindDoc="1" locked="0" layoutInCell="1" allowOverlap="1" wp14:anchorId="7C811FCC" wp14:editId="11CDE144">
+              <wp:anchor distT="45720" distB="45720" distL="114300" distR="114300" simplePos="0" relativeHeight="251661824" behindDoc="1" locked="0" layoutInCell="1" allowOverlap="1" wp14:anchorId="7C811FCC" wp14:editId="103BBA6D">
                 <wp:simplePos x="0" y="0"/>
                 <wp:positionH relativeFrom="column">
-                  <wp:posOffset>4169</wp:posOffset>
+                  <wp:posOffset>3106</wp:posOffset>
                 </wp:positionH>
                 <wp:positionV relativeFrom="paragraph">
-                  <wp:posOffset>-8476</wp:posOffset>
+                  <wp:posOffset>-11637</wp:posOffset>
                 </wp:positionV>
-                <wp:extent cx="2858135" cy="4548146"/>
-                <wp:effectExtent l="0" t="0" r="18415" b="24130"/>
+                <wp:extent cx="2858135" cy="4637903"/>
+                <wp:effectExtent l="0" t="0" r="18415" b="10795"/>
                 <wp:wrapNone/>
                 <wp:docPr id="217" name="Text Box 2"/>
                 <wp:cNvGraphicFramePr>
@@ -6108,7 +6342,7 @@
                       <wps:spPr bwMode="auto">
                         <a:xfrm>
                           <a:off x="0" y="0"/>
-                          <a:ext cx="2858135" cy="4548146"/>
+                          <a:ext cx="2858135" cy="4637903"/>
                         </a:xfrm>
                         <a:prstGeom prst="rect">
                           <a:avLst/>
@@ -6336,7 +6570,7 @@
                 <v:stroke joinstyle="miter"/>
                 <v:path gradientshapeok="t" o:connecttype="rect"/>
               </v:shapetype>
-              <v:shape id="Text Box 2" o:spid="_x0000_s1026" type="#_x0000_t202" style="position:absolute;margin-left:.35pt;margin-top:-.65pt;width:225.05pt;height:358.1pt;z-index:-251654656;visibility:visible;mso-wrap-style:square;mso-width-percent:0;mso-height-percent:0;mso-wrap-distance-left:9pt;mso-wrap-distance-top:3.6pt;mso-wrap-distance-right:9pt;mso-wrap-distance-bottom:3.6pt;mso-position-horizontal:absolute;mso-position-horizontal-relative:text;mso-position-vertical:absolute;mso-position-vertical-relative:text;mso-width-percent:0;mso-height-percent:0;mso-width-relative:margin;mso-height-relative:margin;v-text-anchor:top" o:gfxdata="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" fillcolor="white [3201]" strokecolor="#4f81bd [3204]" strokeweight="2pt">
+              <v:shape id="Text Box 2" o:spid="_x0000_s1026" type="#_x0000_t202" style="position:absolute;margin-left:.25pt;margin-top:-.9pt;width:225.05pt;height:365.2pt;z-index:-251654656;visibility:visible;mso-wrap-style:square;mso-width-percent:0;mso-height-percent:0;mso-wrap-distance-left:9pt;mso-wrap-distance-top:3.6pt;mso-wrap-distance-right:9pt;mso-wrap-distance-bottom:3.6pt;mso-position-horizontal:absolute;mso-position-horizontal-relative:text;mso-position-vertical:absolute;mso-position-vertical-relative:text;mso-width-percent:0;mso-height-percent:0;mso-width-relative:margin;mso-height-relative:margin;v-text-anchor:top" o:gfxdata="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" fillcolor="white [3201]" strokecolor="#4f81bd [3204]" strokeweight="2pt">
                 <v:textbox>
                   <w:txbxContent>
                     <w:p>
@@ -7399,8 +7633,787 @@
     </w:p>
     <w:p>
       <w:pPr>
+        <w:rPr>
+          <w:lang w:val="en"/>
+        </w:rPr>
+      </w:pPr>
+      <w:r>
+        <w:rPr>
+          <w:lang w:val="en"/>
+        </w:rPr>
+        <w:br w:type="page"/>
+      </w:r>
+    </w:p>
+    <w:p>
+      <w:pPr>
         <w:pStyle w:val="Title"/>
         <w:rPr>
+          <w:lang w:val="en-US"/>
+        </w:rPr>
+      </w:pPr>
+      <w:r>
+        <w:rPr>
+          <w:lang w:val="en"/>
+        </w:rPr>
+        <w:lastRenderedPageBreak/>
+        <w:t>Types of Skill Tests:</w:t>
+      </w:r>
+    </w:p>
+    <w:p>
+      <w:pPr>
+        <w:jc w:val="both"/>
+        <w:rPr>
+          <w:lang w:val="en"/>
+        </w:rPr>
+      </w:pPr>
+      <w:r>
+        <w:rPr>
+          <w:lang w:val="en"/>
+        </w:rPr>
+        <w:t xml:space="preserve">In the game, there are several different kinds of tests. </w:t>
+      </w:r>
+      <w:proofErr w:type="gramStart"/>
+      <w:r>
+        <w:rPr>
+          <w:lang w:val="en"/>
+        </w:rPr>
+        <w:t>They’re</w:t>
+      </w:r>
+      <w:proofErr w:type="gramEnd"/>
+      <w:r>
+        <w:rPr>
+          <w:lang w:val="en"/>
+        </w:rPr>
+        <w:t xml:space="preserve"> all very similar and mostly follow the rules outlined up until this point.</w:t>
+      </w:r>
+    </w:p>
+    <w:p>
+      <w:pPr>
+        <w:pStyle w:val="Subtitle"/>
+        <w:rPr>
+          <w:lang w:val="en"/>
+        </w:rPr>
+      </w:pPr>
+      <w:r>
+        <w:rPr>
+          <w:lang w:val="en"/>
+        </w:rPr>
+        <w:t>Standard Tests:</w:t>
+      </w:r>
+    </w:p>
+    <w:p>
+      <w:pPr>
+        <w:jc w:val="both"/>
+        <w:rPr>
+          <w:lang w:val="en"/>
+        </w:rPr>
+      </w:pPr>
+      <w:r>
+        <w:rPr>
+          <w:lang w:val="en"/>
+        </w:rPr>
+        <w:t>These are your “regular” tests described by the rules on the previous pages: A character tests his abilities against a static DC value representing some (usually) inanimate obstacle.</w:t>
+      </w:r>
+    </w:p>
+    <w:p>
+      <w:pPr>
+        <w:pStyle w:val="Subtitle"/>
+        <w:rPr>
+          <w:lang w:val="en"/>
+        </w:rPr>
+      </w:pPr>
+      <w:r>
+        <w:rPr>
+          <w:lang w:val="en"/>
+        </w:rPr>
+        <w:t>Opposed</w:t>
+      </w:r>
+      <w:r>
+        <w:rPr>
+          <w:lang w:val="en"/>
+        </w:rPr>
+        <w:t xml:space="preserve"> Tests:</w:t>
+      </w:r>
+    </w:p>
+    <w:p>
+      <w:pPr>
+        <w:jc w:val="both"/>
+        <w:rPr>
+          <w:lang w:val="en-US"/>
+        </w:rPr>
+      </w:pPr>
+      <w:r>
+        <w:rPr>
+          <w:lang w:val="en"/>
+        </w:rPr>
+        <w:t>Opposed tests are used when two characters are actively doing something against one another.</w:t>
+      </w:r>
+    </w:p>
+    <w:p>
+      <w:pPr>
+        <w:jc w:val="both"/>
+        <w:rPr>
+          <w:lang w:val="en-US"/>
+        </w:rPr>
+      </w:pPr>
+      <w:r>
+        <w:rPr>
+          <w:lang w:val="en-US"/>
+        </w:rPr>
+        <w:t>When one character is clearly the initiator of the action, he rolls first, followed by the other character’s roll. For example, attacking and defending in combat works this way.</w:t>
+      </w:r>
+    </w:p>
+    <w:p>
+      <w:pPr>
+        <w:jc w:val="both"/>
+        <w:rPr>
+          <w:lang w:val="en-US"/>
+        </w:rPr>
+      </w:pPr>
+      <w:r>
+        <w:rPr>
+          <w:lang w:val="en-US"/>
+        </w:rPr>
+        <w:t xml:space="preserve">Otherwise, they both roll at the same time. A good example would be an </w:t>
+      </w:r>
+      <w:proofErr w:type="gramStart"/>
+      <w:r>
+        <w:rPr>
+          <w:lang w:val="en-US"/>
+        </w:rPr>
+        <w:t>arm wrestling</w:t>
+      </w:r>
+      <w:proofErr w:type="gramEnd"/>
+      <w:r>
+        <w:rPr>
+          <w:lang w:val="en-US"/>
+        </w:rPr>
+        <w:t xml:space="preserve"> match.</w:t>
+      </w:r>
+    </w:p>
+    <w:p>
+      <w:pPr>
+        <w:spacing w:after="80"/>
+        <w:jc w:val="both"/>
+        <w:rPr>
+          <w:lang w:val="sr-Latn-RS"/>
+        </w:rPr>
+      </w:pPr>
+      <w:r>
+        <w:rPr>
+          <w:lang w:val="en-US"/>
+        </w:rPr>
+        <w:t>In either case, the character who generated more successes wins the contest. In the case of a tie, one of 3 things happens:</w:t>
+      </w:r>
+    </w:p>
+    <w:p>
+      <w:pPr>
+        <w:pStyle w:val="ListParagraph"/>
+        <w:numPr>
+          <w:ilvl w:val="0"/>
+          <w:numId w:val="10"/>
+        </w:numPr>
+        <w:spacing w:after="80"/>
+        <w:ind w:left="426" w:hanging="284"/>
+        <w:contextualSpacing w:val="0"/>
+        <w:jc w:val="both"/>
+        <w:rPr>
+          <w:lang w:val="en-US"/>
+        </w:rPr>
+      </w:pPr>
+      <w:r>
+        <w:rPr>
+          <w:lang w:val="en-US"/>
+        </w:rPr>
+        <w:t>If only 1 of the competing characters has a Trait or Perk which allows them to break the tie in their favour, then they win.</w:t>
+      </w:r>
+    </w:p>
+    <w:p>
+      <w:pPr>
+        <w:pStyle w:val="ListParagraph"/>
+        <w:numPr>
+          <w:ilvl w:val="0"/>
+          <w:numId w:val="10"/>
+        </w:numPr>
+        <w:spacing w:after="80"/>
+        <w:ind w:left="426" w:hanging="284"/>
+        <w:contextualSpacing w:val="0"/>
+        <w:jc w:val="both"/>
+        <w:rPr>
+          <w:lang w:val="en-US"/>
+        </w:rPr>
+      </w:pPr>
+      <w:r>
+        <w:rPr>
+          <w:lang w:val="en-US"/>
+        </w:rPr>
+        <w:t>If the situation is such that a tie could make sense thematically, then the tie stands.</w:t>
+      </w:r>
+    </w:p>
+    <w:p>
+      <w:pPr>
+        <w:pStyle w:val="ListParagraph"/>
+        <w:numPr>
+          <w:ilvl w:val="0"/>
+          <w:numId w:val="10"/>
+        </w:numPr>
+        <w:ind w:left="426" w:hanging="284"/>
+        <w:jc w:val="both"/>
+        <w:rPr>
+          <w:lang w:val="en-US"/>
+        </w:rPr>
+      </w:pPr>
+      <w:r>
+        <w:rPr>
+          <w:lang w:val="en-US"/>
+        </w:rPr>
+        <w:t>Otherwise, the tie is broken with a fair d6 roll.</w:t>
+      </w:r>
+    </w:p>
+    <w:p>
+      <w:pPr>
+        <w:jc w:val="both"/>
+        <w:rPr>
+          <w:lang w:val="en-US"/>
+        </w:rPr>
+      </w:pPr>
+      <w:r>
+        <w:rPr>
+          <w:lang w:val="en-US"/>
+        </w:rPr>
+        <w:t>Not always will the opposed characters be rolling the same skill. In the above example with the arm wrestling, yes, both will be rolling Athletics. But in others, such as Sneaking past some guards, it will be Stealth vs Perception, for example.</w:t>
+      </w:r>
+    </w:p>
+    <w:p>
+      <w:pPr>
+        <w:pStyle w:val="Heading3"/>
+        <w:rPr>
+          <w:lang w:val="en"/>
+        </w:rPr>
+      </w:pPr>
+      <w:r>
+        <w:rPr>
+          <w:lang w:val="en"/>
+        </w:rPr>
+        <w:t xml:space="preserve">Size </w:t>
+      </w:r>
+      <w:r>
+        <w:t>A</w:t>
+      </w:r>
+      <w:r>
+        <w:t>djustment</w:t>
+      </w:r>
+      <w:r>
+        <w:rPr>
+          <w:lang w:val="en"/>
+        </w:rPr>
+        <w:t xml:space="preserve"> </w:t>
+      </w:r>
+      <w:proofErr w:type="gramStart"/>
+      <w:r>
+        <w:rPr>
+          <w:lang w:val="en"/>
+        </w:rPr>
+        <w:t>For</w:t>
+      </w:r>
+      <w:proofErr w:type="gramEnd"/>
+      <w:r>
+        <w:rPr>
+          <w:lang w:val="en"/>
+        </w:rPr>
+        <w:t xml:space="preserve"> Opposed Tests:</w:t>
+      </w:r>
+    </w:p>
+    <w:p>
+      <w:pPr>
+        <w:spacing w:after="80"/>
+        <w:jc w:val="both"/>
+        <w:rPr>
+          <w:lang w:val="en"/>
+        </w:rPr>
+      </w:pPr>
+      <w:r>
+        <w:rPr>
+          <w:lang w:val="en"/>
+        </w:rPr>
+        <w:t xml:space="preserve">When two creatures or different size categories are competing in an Opposed test, and that test is about a physical task, we must adjust it to account for this difference. Depending on the </w:t>
+      </w:r>
+      <w:proofErr w:type="gramStart"/>
+      <w:r>
+        <w:rPr>
+          <w:lang w:val="en"/>
+        </w:rPr>
+        <w:t>particular situation</w:t>
+      </w:r>
+      <w:proofErr w:type="gramEnd"/>
+      <w:r>
+        <w:rPr>
+          <w:lang w:val="en"/>
+        </w:rPr>
+        <w:t>, we split this into a few cases:</w:t>
+      </w:r>
+    </w:p>
+    <w:p>
+      <w:pPr>
+        <w:pStyle w:val="ListParagraph"/>
+        <w:numPr>
+          <w:ilvl w:val="0"/>
+          <w:numId w:val="14"/>
+        </w:numPr>
+        <w:spacing w:after="80"/>
+        <w:ind w:left="426" w:hanging="284"/>
+        <w:contextualSpacing w:val="0"/>
+        <w:jc w:val="both"/>
+        <w:rPr>
+          <w:lang w:val="en"/>
+        </w:rPr>
+      </w:pPr>
+      <w:r>
+        <w:rPr>
+          <w:lang w:val="en"/>
+        </w:rPr>
+        <w:t xml:space="preserve">In a </w:t>
+      </w:r>
+      <w:r>
+        <w:rPr>
+          <w:b/>
+          <w:bCs/>
+          <w:lang w:val="en"/>
+        </w:rPr>
+        <w:t>direct contest of strength</w:t>
+      </w:r>
+      <w:r>
+        <w:rPr>
+          <w:lang w:val="en"/>
+        </w:rPr>
+        <w:t xml:space="preserve"> (</w:t>
+      </w:r>
+      <w:proofErr w:type="gramStart"/>
+      <w:r>
+        <w:rPr>
+          <w:lang w:val="en"/>
+        </w:rPr>
+        <w:t>i.e.</w:t>
+      </w:r>
+      <w:proofErr w:type="gramEnd"/>
+      <w:r>
+        <w:rPr>
+          <w:lang w:val="en"/>
+        </w:rPr>
+        <w:t xml:space="preserve"> grappling, arm wrestling, pushing, pulling etc.), the larger creature is clearly favoured. If it is 1/2/3/4 size categories larger than its opponent, it receives 2/4/8/16 automatic successes. If the difference is more than that, you can keep doubling the bonus, but more </w:t>
+      </w:r>
+      <w:r>
+        <w:rPr>
+          <w:lang w:val="en"/>
+        </w:rPr>
+        <w:t>likely the opponent already had no chance of winning at 3 or 4 categories of difference. We call this a ‘Major’ size adjustment.</w:t>
+      </w:r>
+    </w:p>
+    <w:p>
+      <w:pPr>
+        <w:pStyle w:val="ListParagraph"/>
+        <w:numPr>
+          <w:ilvl w:val="0"/>
+          <w:numId w:val="14"/>
+        </w:numPr>
+        <w:ind w:left="426" w:hanging="284"/>
+        <w:jc w:val="both"/>
+        <w:rPr>
+          <w:lang w:val="en"/>
+        </w:rPr>
+      </w:pPr>
+      <w:r>
+        <w:rPr>
+          <w:lang w:val="en"/>
+        </w:rPr>
+        <w:t xml:space="preserve">In a situation where </w:t>
+      </w:r>
+      <w:r>
+        <w:rPr>
+          <w:b/>
+          <w:bCs/>
+          <w:lang w:val="en"/>
+        </w:rPr>
+        <w:t>strength and/or size are a factor, but not the only one</w:t>
+      </w:r>
+      <w:r>
+        <w:rPr>
+          <w:lang w:val="en"/>
+        </w:rPr>
+        <w:t>, the adjustment is a flat 1 Automatic Success per size category of difference. These automatic successes are awarded to the creature who benefits from this difference. For example, in melee combat, an ogre (Large) fighting a human (Medium) would be the benefactor of size adjustments when rolling both for attack and defence. However, the situation would be reversed for ranged combat. This is a ‘</w:t>
+      </w:r>
+      <w:r>
+        <w:rPr>
+          <w:lang w:val="en"/>
+        </w:rPr>
+        <w:t>Minor’</w:t>
+      </w:r>
+      <w:r>
+        <w:rPr>
+          <w:lang w:val="en"/>
+        </w:rPr>
+        <w:t xml:space="preserve"> size adjustment.</w:t>
+      </w:r>
+    </w:p>
+    <w:p>
+      <w:pPr>
+        <w:pStyle w:val="Subtitle"/>
+        <w:rPr>
+          <w:color w:val="FF0000"/>
+          <w:lang w:val="en"/>
+        </w:rPr>
+      </w:pPr>
+      <w:r>
+        <w:rPr>
+          <w:lang w:val="en"/>
+        </w:rPr>
+        <w:t>Gradient Tests:</w:t>
+      </w:r>
+    </w:p>
+    <w:p>
+      <w:pPr>
+        <w:jc w:val="both"/>
+        <w:rPr>
+          <w:color w:val="FF0000"/>
+          <w:lang w:val="en"/>
+        </w:rPr>
+      </w:pPr>
+      <w:r>
+        <w:rPr>
+          <w:lang w:val="en"/>
+        </w:rPr>
+        <w:t xml:space="preserve">Gradient tests are those in which there </w:t>
+      </w:r>
+      <w:proofErr w:type="gramStart"/>
+      <w:r>
+        <w:rPr>
+          <w:lang w:val="en"/>
+        </w:rPr>
+        <w:t>isn’t</w:t>
+      </w:r>
+      <w:proofErr w:type="gramEnd"/>
+      <w:r>
+        <w:rPr>
+          <w:lang w:val="en"/>
+        </w:rPr>
+        <w:t xml:space="preserve"> a single DC to beat, but they rather work on a basis that at if the testing character gets at least 1 success, he manages to do whatever he was going to, but getting more successes means he does it with a larger magnitude.</w:t>
+      </w:r>
+    </w:p>
+    <w:p>
+      <w:pPr>
+        <w:jc w:val="both"/>
+        <w:rPr>
+          <w:lang w:val="en"/>
+        </w:rPr>
+      </w:pPr>
+      <w:r>
+        <w:rPr>
+          <w:lang w:val="en"/>
+        </w:rPr>
+        <w:t>When in doubt, use these thresholds to judge the success of a Gradient test (#S stands for “number of successes generated”):</w:t>
+      </w:r>
+    </w:p>
+    <w:tbl>
+      <w:tblPr>
+        <w:tblStyle w:val="TableGrid"/>
+        <w:tblW w:w="0" w:type="auto"/>
+        <w:tblInd w:w="108" w:type="dxa"/>
+        <w:tblLook w:val="04A0" w:firstRow="1" w:lastRow="0" w:firstColumn="1" w:lastColumn="0" w:noHBand="0" w:noVBand="1"/>
+      </w:tblPr>
+      <w:tblGrid>
+        <w:gridCol w:w="460"/>
+        <w:gridCol w:w="4110"/>
+      </w:tblGrid>
+      <w:tr>
+        <w:tc>
+          <w:tcPr>
+            <w:tcW w:w="426" w:type="dxa"/>
+          </w:tcPr>
+          <w:p>
+            <w:pPr>
+              <w:jc w:val="both"/>
+              <w:rPr>
+                <w:b/>
+                <w:bCs/>
+                <w:lang w:val="en"/>
+              </w:rPr>
+            </w:pPr>
+            <w:r>
+              <w:rPr>
+                <w:b/>
+                <w:bCs/>
+                <w:lang w:val="en"/>
+              </w:rPr>
+              <w:t>#S</w:t>
+            </w:r>
+          </w:p>
+        </w:tc>
+        <w:tc>
+          <w:tcPr>
+            <w:tcW w:w="4110" w:type="dxa"/>
+          </w:tcPr>
+          <w:p>
+            <w:pPr>
+              <w:jc w:val="both"/>
+              <w:rPr>
+                <w:b/>
+                <w:bCs/>
+                <w:lang w:val="en"/>
+              </w:rPr>
+            </w:pPr>
+            <w:r>
+              <w:rPr>
+                <w:b/>
+                <w:bCs/>
+                <w:lang w:val="en"/>
+              </w:rPr>
+              <w:t>Result</w:t>
+            </w:r>
+          </w:p>
+        </w:tc>
+      </w:tr>
+      <w:tr>
+        <w:tc>
+          <w:tcPr>
+            <w:tcW w:w="426" w:type="dxa"/>
+          </w:tcPr>
+          <w:p>
+            <w:pPr>
+              <w:jc w:val="right"/>
+              <w:rPr>
+                <w:lang w:val="en"/>
+              </w:rPr>
+            </w:pPr>
+            <w:r>
+              <w:rPr>
+                <w:lang w:val="en"/>
+              </w:rPr>
+              <w:t>1</w:t>
+            </w:r>
+          </w:p>
+        </w:tc>
+        <w:tc>
+          <w:tcPr>
+            <w:tcW w:w="4110" w:type="dxa"/>
+          </w:tcPr>
+          <w:p>
+            <w:pPr>
+              <w:rPr>
+                <w:lang w:val="en"/>
+              </w:rPr>
+            </w:pPr>
+            <w:r>
+              <w:rPr>
+                <w:lang w:val="en"/>
+              </w:rPr>
+              <w:t>Minimal</w:t>
+            </w:r>
+            <w:r>
+              <w:rPr>
+                <w:lang w:val="en"/>
+              </w:rPr>
+              <w:t xml:space="preserve"> – Hey, </w:t>
+            </w:r>
+            <w:proofErr w:type="gramStart"/>
+            <w:r>
+              <w:rPr>
+                <w:lang w:val="en"/>
+              </w:rPr>
+              <w:t>it’s</w:t>
+            </w:r>
+            <w:proofErr w:type="gramEnd"/>
+            <w:r>
+              <w:rPr>
+                <w:lang w:val="en"/>
+              </w:rPr>
+              <w:t xml:space="preserve"> not nothing…</w:t>
+            </w:r>
+          </w:p>
+        </w:tc>
+      </w:tr>
+      <w:tr>
+        <w:tc>
+          <w:tcPr>
+            <w:tcW w:w="426" w:type="dxa"/>
+          </w:tcPr>
+          <w:p>
+            <w:pPr>
+              <w:jc w:val="right"/>
+              <w:rPr>
+                <w:lang w:val="en"/>
+              </w:rPr>
+            </w:pPr>
+            <w:r>
+              <w:rPr>
+                <w:lang w:val="en"/>
+              </w:rPr>
+              <w:t>3</w:t>
+            </w:r>
+          </w:p>
+        </w:tc>
+        <w:tc>
+          <w:tcPr>
+            <w:tcW w:w="4110" w:type="dxa"/>
+          </w:tcPr>
+          <w:p>
+            <w:pPr>
+              <w:rPr>
+                <w:lang w:val="en"/>
+              </w:rPr>
+            </w:pPr>
+            <w:r>
+              <w:rPr>
+                <w:lang w:val="en"/>
+              </w:rPr>
+              <w:t>Improved - Not great, not terrible.</w:t>
+            </w:r>
+          </w:p>
+        </w:tc>
+      </w:tr>
+      <w:tr>
+        <w:tc>
+          <w:tcPr>
+            <w:tcW w:w="426" w:type="dxa"/>
+          </w:tcPr>
+          <w:p>
+            <w:pPr>
+              <w:jc w:val="right"/>
+              <w:rPr>
+                <w:lang w:val="en"/>
+              </w:rPr>
+            </w:pPr>
+            <w:r>
+              <w:rPr>
+                <w:lang w:val="en"/>
+              </w:rPr>
+              <w:t>6</w:t>
+            </w:r>
+          </w:p>
+        </w:tc>
+        <w:tc>
+          <w:tcPr>
+            <w:tcW w:w="4110" w:type="dxa"/>
+          </w:tcPr>
+          <w:p>
+            <w:pPr>
+              <w:rPr>
+                <w:lang w:val="en"/>
+              </w:rPr>
+            </w:pPr>
+            <w:r>
+              <w:rPr>
+                <w:lang w:val="en"/>
+              </w:rPr>
+              <w:t xml:space="preserve">Solid – Now </w:t>
+            </w:r>
+            <w:proofErr w:type="gramStart"/>
+            <w:r>
+              <w:rPr>
+                <w:lang w:val="en"/>
+              </w:rPr>
+              <w:t>we’re</w:t>
+            </w:r>
+            <w:proofErr w:type="gramEnd"/>
+            <w:r>
+              <w:rPr>
+                <w:lang w:val="en"/>
+              </w:rPr>
+              <w:t xml:space="preserve"> getting somewhere.</w:t>
+            </w:r>
+          </w:p>
+        </w:tc>
+      </w:tr>
+      <w:tr>
+        <w:tc>
+          <w:tcPr>
+            <w:tcW w:w="426" w:type="dxa"/>
+          </w:tcPr>
+          <w:p>
+            <w:pPr>
+              <w:jc w:val="right"/>
+              <w:rPr>
+                <w:lang w:val="en"/>
+              </w:rPr>
+            </w:pPr>
+            <w:r>
+              <w:rPr>
+                <w:lang w:val="en"/>
+              </w:rPr>
+              <w:t>10</w:t>
+            </w:r>
+          </w:p>
+        </w:tc>
+        <w:tc>
+          <w:tcPr>
+            <w:tcW w:w="4110" w:type="dxa"/>
+          </w:tcPr>
+          <w:p>
+            <w:pPr>
+              <w:rPr>
+                <w:lang w:val="en"/>
+              </w:rPr>
+            </w:pPr>
+            <w:r>
+              <w:rPr>
+                <w:lang w:val="en"/>
+              </w:rPr>
+              <w:t>Great – A wholly useful achievement.</w:t>
+            </w:r>
+          </w:p>
+        </w:tc>
+      </w:tr>
+      <w:tr>
+        <w:tc>
+          <w:tcPr>
+            <w:tcW w:w="426" w:type="dxa"/>
+          </w:tcPr>
+          <w:p>
+            <w:pPr>
+              <w:jc w:val="right"/>
+              <w:rPr>
+                <w:lang w:val="en"/>
+              </w:rPr>
+            </w:pPr>
+            <w:r>
+              <w:rPr>
+                <w:lang w:val="en"/>
+              </w:rPr>
+              <w:t>15</w:t>
+            </w:r>
+          </w:p>
+        </w:tc>
+        <w:tc>
+          <w:tcPr>
+            <w:tcW w:w="4110" w:type="dxa"/>
+          </w:tcPr>
+          <w:p>
+            <w:pPr>
+              <w:rPr>
+                <w:lang w:val="en"/>
+              </w:rPr>
+            </w:pPr>
+            <w:r>
+              <w:rPr>
+                <w:lang w:val="en"/>
+              </w:rPr>
+              <w:t>Miraculous – Success beyond anyone’s wildest expectations.</w:t>
+            </w:r>
+          </w:p>
+        </w:tc>
+      </w:tr>
+    </w:tbl>
+    <w:p>
+      <w:pPr>
+        <w:pStyle w:val="Subtitle"/>
+        <w:rPr>
+          <w:lang w:val="en"/>
+        </w:rPr>
+      </w:pPr>
+    </w:p>
+    <w:p>
+      <w:pPr>
+        <w:pStyle w:val="Subtitle"/>
+        <w:rPr>
           <w:lang w:val="en"/>
         </w:rPr>
       </w:pPr>
@@ -7415,21 +8428,790 @@
           <w:lang w:val="en"/>
         </w:rPr>
         <w:lastRenderedPageBreak/>
-        <w:t>Running Skill Tests, Part I:</w:t>
-      </w:r>
-    </w:p>
-    <w:p>
-      <w:pPr>
-        <w:jc w:val="both"/>
-        <w:rPr>
-          <w:lang w:val="en"/>
-        </w:rPr>
-      </w:pPr>
-      <w:r>
-        <w:rPr>
-          <w:lang w:val="en"/>
-        </w:rPr>
-        <w:t>This section includes information that’s mostly tips for the GM, though, of course, it will only help the players to know how things are working in the background. Part I covers determining DC values and Circumstance modifiers. Part II, found later in this chapter, offers some more general information for setting up Skill Test stakes, outcomes, and consequences.</w:t>
+        <w:t>Knowledge</w:t>
+      </w:r>
+      <w:r>
+        <w:rPr>
+          <w:lang w:val="en"/>
+        </w:rPr>
+        <w:t xml:space="preserve"> Tests:</w:t>
+      </w:r>
+    </w:p>
+    <w:p>
+      <w:pPr>
+        <w:jc w:val="both"/>
+        <w:rPr>
+          <w:lang w:val="en"/>
+        </w:rPr>
+      </w:pPr>
+      <w:r>
+        <w:rPr>
+          <w:lang w:val="en"/>
+        </w:rPr>
+        <w:t>Knowledge tests are a special kind of Gradient tests used to check a character’s knowledge about a specific subject.</w:t>
+      </w:r>
+    </w:p>
+    <w:p>
+      <w:pPr>
+        <w:jc w:val="both"/>
+        <w:rPr>
+          <w:lang w:val="en"/>
+        </w:rPr>
+      </w:pPr>
+      <w:r>
+        <w:rPr>
+          <w:lang w:val="en"/>
+        </w:rPr>
+        <w:t>The special thing about Knowledge tests is the following: Any of the governing Attributes for the skill being tested that is not Intelligence is replaced by Intelligence for purposes of Knowledge tests, regardless of the skill’s actual profile.</w:t>
+      </w:r>
+    </w:p>
+    <w:p>
+      <w:pPr>
+        <w:spacing w:after="80"/>
+        <w:jc w:val="both"/>
+        <w:rPr>
+          <w:lang w:val="en"/>
+        </w:rPr>
+      </w:pPr>
+      <w:r>
+        <w:rPr>
+          <w:lang w:val="en"/>
+        </w:rPr>
+        <w:t>Of course, most Knowledge tests will be made with the Lore and Science skills, which already use Intelligence as their PGA and SGA. This rule comes into effect in all other cases, for example:</w:t>
+      </w:r>
+    </w:p>
+    <w:p>
+      <w:pPr>
+        <w:pStyle w:val="ListParagraph"/>
+        <w:numPr>
+          <w:ilvl w:val="0"/>
+          <w:numId w:val="11"/>
+        </w:numPr>
+        <w:spacing w:after="80"/>
+        <w:ind w:left="426" w:hanging="284"/>
+        <w:contextualSpacing w:val="0"/>
+        <w:jc w:val="both"/>
+        <w:rPr>
+          <w:lang w:val="en"/>
+        </w:rPr>
+      </w:pPr>
+      <w:r>
+        <w:rPr>
+          <w:lang w:val="en"/>
+        </w:rPr>
+        <w:t xml:space="preserve">A fighter rolling </w:t>
+      </w:r>
+      <w:r>
+        <w:rPr>
+          <w:lang w:val="en"/>
+        </w:rPr>
+        <w:t>Melee (Armed)</w:t>
+      </w:r>
+      <w:r>
+        <w:rPr>
+          <w:color w:val="FF0000"/>
+          <w:lang w:val="en"/>
+        </w:rPr>
+        <w:t xml:space="preserve"> </w:t>
+      </w:r>
+      <w:r>
+        <w:rPr>
+          <w:lang w:val="en"/>
+        </w:rPr>
+        <w:t>to appraise the quality of a sword he just found.</w:t>
+      </w:r>
+    </w:p>
+    <w:p>
+      <w:pPr>
+        <w:pStyle w:val="ListParagraph"/>
+        <w:numPr>
+          <w:ilvl w:val="0"/>
+          <w:numId w:val="11"/>
+        </w:numPr>
+        <w:spacing w:after="80"/>
+        <w:ind w:left="426" w:hanging="284"/>
+        <w:contextualSpacing w:val="0"/>
+        <w:jc w:val="both"/>
+        <w:rPr>
+          <w:lang w:val="en"/>
+        </w:rPr>
+      </w:pPr>
+      <w:r>
+        <w:rPr>
+          <w:lang w:val="en"/>
+        </w:rPr>
+        <w:t>A driver rolling Drive to assess the chances of his car making the jump across the chasm.</w:t>
+      </w:r>
+    </w:p>
+    <w:p>
+      <w:pPr>
+        <w:pStyle w:val="ListParagraph"/>
+        <w:numPr>
+          <w:ilvl w:val="0"/>
+          <w:numId w:val="11"/>
+        </w:numPr>
+        <w:ind w:left="426" w:hanging="284"/>
+        <w:jc w:val="both"/>
+        <w:rPr>
+          <w:lang w:val="en"/>
+        </w:rPr>
+      </w:pPr>
+      <w:r>
+        <w:rPr>
+          <w:lang w:val="en"/>
+        </w:rPr>
+        <w:t xml:space="preserve"> A thief rolling Skulduggery to recall information about a certain type of  lock.</w:t>
+      </w:r>
+    </w:p>
+    <w:p>
+      <w:pPr>
+        <w:rPr>
+          <w:rFonts w:eastAsiaTheme="majorEastAsia" w:cstheme="majorBidi"/>
+          <w:color w:val="17365D" w:themeColor="text2" w:themeShade="BF"/>
+          <w:spacing w:val="5"/>
+          <w:kern w:val="28"/>
+          <w:sz w:val="28"/>
+          <w:szCs w:val="52"/>
+          <w:lang w:val="en"/>
+        </w:rPr>
+      </w:pPr>
+      <w:r>
+        <w:rPr>
+          <w:lang w:val="en"/>
+        </w:rPr>
+        <w:br w:type="page"/>
+      </w:r>
+    </w:p>
+    <w:p>
+      <w:pPr>
+        <w:pStyle w:val="Title"/>
+        <w:rPr>
+          <w:lang w:val="en"/>
+        </w:rPr>
+      </w:pPr>
+      <w:r>
+        <w:rPr>
+          <w:lang w:val="en"/>
+        </w:rPr>
+        <w:lastRenderedPageBreak/>
+        <w:t>Mundane &amp; Specialized Tests:</w:t>
+      </w:r>
+    </w:p>
+    <w:p>
+      <w:pPr>
+        <w:jc w:val="both"/>
+        <w:rPr>
+          <w:lang w:val="en"/>
+        </w:rPr>
+      </w:pPr>
+      <w:r>
+        <w:rPr>
+          <w:lang w:val="en"/>
+        </w:rPr>
+        <w:t>Along with dividing Skill Tests into Standard, Opposed, Gradient and Knowledge Tests, we can also divide them into Mundane and Specialized.</w:t>
+      </w:r>
+    </w:p>
+    <w:p>
+      <w:pPr>
+        <w:jc w:val="both"/>
+        <w:rPr>
+          <w:lang w:val="en"/>
+        </w:rPr>
+      </w:pPr>
+      <w:r>
+        <w:rPr>
+          <w:lang w:val="en"/>
+        </w:rPr>
+        <w:t xml:space="preserve">This distinction exists to make up for the fact that characters will have only 28 or so Skills that need to cover an infinite </w:t>
+      </w:r>
+      <w:proofErr w:type="gramStart"/>
+      <w:r>
+        <w:rPr>
+          <w:lang w:val="en"/>
+        </w:rPr>
+        <w:t>amount</w:t>
+      </w:r>
+      <w:proofErr w:type="gramEnd"/>
+      <w:r>
+        <w:rPr>
+          <w:lang w:val="en"/>
+        </w:rPr>
+        <w:t xml:space="preserve"> of possible activities that can be done in the game world. </w:t>
+      </w:r>
+    </w:p>
+    <w:p>
+      <w:pPr>
+        <w:jc w:val="both"/>
+        <w:rPr>
+          <w:color w:val="808080" w:themeColor="background1" w:themeShade="80"/>
+          <w:lang w:val="en"/>
+        </w:rPr>
+      </w:pPr>
+      <w:r>
+        <w:rPr>
+          <w:color w:val="808080" w:themeColor="background1" w:themeShade="80"/>
+          <w:lang w:val="en"/>
+        </w:rPr>
+        <w:t xml:space="preserve">For example, despite there being only 1 Skill for Lore, no character is able to have intimate knowledge of every possible subject, and despite there only being only 1 Skill for fighting with close combat weapons – Melee (Armed) – no character will </w:t>
+      </w:r>
+      <w:proofErr w:type="gramStart"/>
+      <w:r>
+        <w:rPr>
+          <w:color w:val="808080" w:themeColor="background1" w:themeShade="80"/>
+          <w:lang w:val="en"/>
+        </w:rPr>
+        <w:t>is</w:t>
+      </w:r>
+      <w:proofErr w:type="gramEnd"/>
+      <w:r>
+        <w:rPr>
+          <w:color w:val="808080" w:themeColor="background1" w:themeShade="80"/>
+          <w:lang w:val="en"/>
+        </w:rPr>
+        <w:t xml:space="preserve"> proficient with every possible weapon type.</w:t>
+      </w:r>
+    </w:p>
+    <w:p>
+      <w:pPr>
+        <w:jc w:val="both"/>
+        <w:rPr>
+          <w:lang w:val="en"/>
+        </w:rPr>
+      </w:pPr>
+      <w:r>
+        <w:rPr>
+          <w:lang w:val="en"/>
+        </w:rPr>
+        <w:t xml:space="preserve">Mundane Skill Tests are done for activities which are simple in concept, even though they may be difficult to master. Various feats of acrobatics and athletics, aiming a simple weapon, setting up a camp in the wilderness for the night, lying to a merchant, charming a barmaid and so on. </w:t>
+      </w:r>
+      <w:proofErr w:type="gramStart"/>
+      <w:r>
+        <w:rPr>
+          <w:lang w:val="en"/>
+        </w:rPr>
+        <w:t>All of</w:t>
+      </w:r>
+      <w:proofErr w:type="gramEnd"/>
+      <w:r>
+        <w:rPr>
+          <w:lang w:val="en"/>
+        </w:rPr>
+        <w:t xml:space="preserve"> these tasks, while not necessarily easy, can reasonably be pulled off by someone with average or above average physical or mental prowess, some common experience or maybe some luck. You can imagine someone without specific training succeeding at them, and it </w:t>
+      </w:r>
+      <w:proofErr w:type="gramStart"/>
+      <w:r>
+        <w:rPr>
+          <w:lang w:val="en"/>
+        </w:rPr>
+        <w:t>won’t</w:t>
+      </w:r>
+      <w:proofErr w:type="gramEnd"/>
+      <w:r>
+        <w:rPr>
+          <w:lang w:val="en"/>
+        </w:rPr>
+        <w:t xml:space="preserve"> make you scratch your head and go “what the hell did he do there?”.</w:t>
+      </w:r>
+    </w:p>
+    <w:p>
+      <w:pPr>
+        <w:jc w:val="both"/>
+        <w:rPr>
+          <w:lang w:val="en"/>
+        </w:rPr>
+      </w:pPr>
+      <w:r>
+        <w:rPr>
+          <w:lang w:val="en"/>
+        </w:rPr>
+        <w:t xml:space="preserve">Specialized Skill Tests, however, as you can probably imagine, are on the other end of the spectrum. Imagine tasks like surgery, recalling information about an obscure religious sect, dabbling with the arcane arts, flying a fighter jet, hacking into the mainframe, and so on. For people who </w:t>
+      </w:r>
+      <w:proofErr w:type="gramStart"/>
+      <w:r>
+        <w:rPr>
+          <w:lang w:val="en"/>
+        </w:rPr>
+        <w:t>haven’t</w:t>
+      </w:r>
+      <w:proofErr w:type="gramEnd"/>
+      <w:r>
+        <w:rPr>
+          <w:lang w:val="en"/>
+        </w:rPr>
+        <w:t xml:space="preserve"> had prior education or experience in those areas it’s basically impossible to pull it off short of a miracle happening.</w:t>
+      </w:r>
+    </w:p>
+    <w:p>
+      <w:pPr>
+        <w:pStyle w:val="Subtitle"/>
+        <w:rPr>
+          <w:lang w:val="en"/>
+        </w:rPr>
+      </w:pPr>
+      <w:r>
+        <w:rPr>
+          <w:lang w:val="en"/>
+        </w:rPr>
+        <w:t>In Terms of Game Mechanics:</w:t>
+      </w:r>
+    </w:p>
+    <w:p>
+      <w:pPr>
+        <w:jc w:val="both"/>
+        <w:rPr>
+          <w:lang w:val="en"/>
+        </w:rPr>
+      </w:pPr>
+      <w:r>
+        <w:rPr>
+          <w:lang w:val="en"/>
+        </w:rPr>
+        <w:t xml:space="preserve">In the game, </w:t>
+      </w:r>
+      <w:r>
+        <w:rPr>
+          <w:lang w:val="en"/>
+        </w:rPr>
+        <w:t xml:space="preserve">all Skill Tests are done as Mundane </w:t>
+      </w:r>
+      <w:r>
+        <w:rPr>
+          <w:lang w:val="en"/>
+        </w:rPr>
+        <w:t>b</w:t>
+      </w:r>
+      <w:r>
+        <w:rPr>
+          <w:lang w:val="en"/>
+        </w:rPr>
+        <w:t>y default</w:t>
+      </w:r>
+      <w:r>
+        <w:rPr>
+          <w:lang w:val="en"/>
+        </w:rPr>
+        <w:t>,</w:t>
+      </w:r>
+      <w:r>
+        <w:rPr>
+          <w:lang w:val="en"/>
+        </w:rPr>
+        <w:t xml:space="preserve"> </w:t>
+      </w:r>
+      <w:r>
+        <w:rPr>
+          <w:lang w:val="en"/>
+        </w:rPr>
+        <w:t xml:space="preserve">and are only done as Specialized when the GM decides </w:t>
+      </w:r>
+      <w:proofErr w:type="gramStart"/>
+      <w:r>
+        <w:rPr>
+          <w:lang w:val="en"/>
+        </w:rPr>
+        <w:t>it’s</w:t>
+      </w:r>
+      <w:proofErr w:type="gramEnd"/>
+      <w:r>
+        <w:rPr>
+          <w:lang w:val="en"/>
+        </w:rPr>
+        <w:t xml:space="preserve"> appropriate (or when the rules explicitly suggest it).</w:t>
+      </w:r>
+      <w:r>
+        <w:rPr>
+          <w:lang w:val="en"/>
+        </w:rPr>
+        <w:t xml:space="preserve"> </w:t>
+      </w:r>
+    </w:p>
+    <w:p>
+      <w:pPr>
+        <w:jc w:val="both"/>
+        <w:rPr>
+          <w:lang w:val="en"/>
+        </w:rPr>
+      </w:pPr>
+      <w:r>
+        <w:rPr>
+          <w:lang w:val="en"/>
+        </w:rPr>
+        <w:t>Watch out for tests of Investigate, Tinker, all Intelligence-based Skills, as well as any Knowledge Tests, as those are the most likely to be Specialized instead of Mundane.</w:t>
+      </w:r>
+    </w:p>
+    <w:p>
+      <w:pPr>
+        <w:pStyle w:val="Heading3"/>
+        <w:rPr>
+          <w:lang w:val="en"/>
+        </w:rPr>
+      </w:pPr>
+      <w:r>
+        <w:rPr>
+          <w:lang w:val="en"/>
+        </w:rPr>
+        <w:t>Mundane Tests:</w:t>
+      </w:r>
+    </w:p>
+    <w:p>
+      <w:pPr>
+        <w:rPr>
+          <w:lang w:val="en"/>
+        </w:rPr>
+      </w:pPr>
+      <w:r>
+        <w:rPr>
+          <w:lang w:val="en"/>
+        </w:rPr>
+        <w:t>When a test is Mundane, nothing special happens – carry it out as usual.</w:t>
+      </w:r>
+    </w:p>
+    <w:p>
+      <w:pPr>
+        <w:pStyle w:val="Heading3"/>
+        <w:rPr>
+          <w:lang w:val="en"/>
+        </w:rPr>
+      </w:pPr>
+      <w:r>
+        <w:rPr>
+          <w:lang w:val="en"/>
+        </w:rPr>
+        <w:t>Specialized Tests:</w:t>
+      </w:r>
+    </w:p>
+    <w:p>
+      <w:pPr>
+        <w:jc w:val="both"/>
+        <w:rPr>
+          <w:lang w:val="en"/>
+        </w:rPr>
+      </w:pPr>
+      <w:r>
+        <w:rPr>
+          <w:b/>
+          <w:bCs/>
+          <w:lang w:val="en"/>
+        </w:rPr>
+        <w:t>Note:</w:t>
+      </w:r>
+      <w:r>
+        <w:rPr>
+          <w:lang w:val="en"/>
+        </w:rPr>
+        <w:t xml:space="preserve"> The following text references Skill Specializations, which </w:t>
+      </w:r>
+      <w:proofErr w:type="gramStart"/>
+      <w:r>
+        <w:rPr>
+          <w:lang w:val="en"/>
+        </w:rPr>
+        <w:t>weren’t</w:t>
+      </w:r>
+      <w:proofErr w:type="gramEnd"/>
+      <w:r>
+        <w:rPr>
+          <w:lang w:val="en"/>
+        </w:rPr>
+        <w:t xml:space="preserve"> covered yet, but for now know that they are similar to Skills and that they also have Ranks ranging from 1 to 10.</w:t>
+      </w:r>
+    </w:p>
+    <w:p>
+      <w:pPr>
+        <w:spacing w:after="80"/>
+        <w:jc w:val="both"/>
+        <w:rPr>
+          <w:lang w:val="en"/>
+        </w:rPr>
+      </w:pPr>
+      <w:r>
+        <w:rPr>
+          <w:lang w:val="en"/>
+        </w:rPr>
+        <w:t>When a test is Specialized, first we need to determine whether the character doing the test is familiar with the area of the test:</w:t>
+      </w:r>
+    </w:p>
+    <w:p>
+      <w:pPr>
+        <w:pStyle w:val="ListParagraph"/>
+        <w:numPr>
+          <w:ilvl w:val="0"/>
+          <w:numId w:val="16"/>
+        </w:numPr>
+        <w:spacing w:after="80"/>
+        <w:ind w:left="426" w:hanging="284"/>
+        <w:contextualSpacing w:val="0"/>
+        <w:jc w:val="both"/>
+        <w:rPr>
+          <w:lang w:val="en"/>
+        </w:rPr>
+      </w:pPr>
+      <w:r>
+        <w:rPr>
+          <w:lang w:val="en"/>
+        </w:rPr>
+        <w:t xml:space="preserve">If the character has a Backstory Keyword or a Skill Specialization with </w:t>
+      </w:r>
+      <w:r>
+        <w:rPr>
+          <w:lang w:val="en"/>
+        </w:rPr>
+        <w:t>R</w:t>
+      </w:r>
+      <w:r>
+        <w:rPr>
+          <w:lang w:val="en"/>
+        </w:rPr>
+        <w:t xml:space="preserve">ank 6 or higher directly related to the task, they are </w:t>
+      </w:r>
+      <w:r>
+        <w:rPr>
+          <w:b/>
+          <w:bCs/>
+          <w:lang w:val="en"/>
+        </w:rPr>
+        <w:t>Fully F</w:t>
+      </w:r>
+      <w:r>
+        <w:rPr>
+          <w:b/>
+          <w:bCs/>
+          <w:lang w:val="en"/>
+        </w:rPr>
+        <w:t xml:space="preserve">amiliar </w:t>
+      </w:r>
+      <w:r>
+        <w:rPr>
+          <w:lang w:val="en"/>
+        </w:rPr>
+        <w:t>with the subject and they treat the test as Mundane.</w:t>
+      </w:r>
+    </w:p>
+    <w:p>
+      <w:pPr>
+        <w:pStyle w:val="ListParagraph"/>
+        <w:numPr>
+          <w:ilvl w:val="0"/>
+          <w:numId w:val="16"/>
+        </w:numPr>
+        <w:spacing w:after="80"/>
+        <w:ind w:left="426" w:hanging="284"/>
+        <w:contextualSpacing w:val="0"/>
+        <w:jc w:val="both"/>
+        <w:rPr>
+          <w:lang w:val="en"/>
+        </w:rPr>
+      </w:pPr>
+      <w:r>
+        <w:rPr>
+          <w:lang w:val="en"/>
+        </w:rPr>
+        <w:t xml:space="preserve">If the character has an applicable Skill Specialization with </w:t>
+      </w:r>
+      <w:r>
+        <w:rPr>
+          <w:lang w:val="en"/>
+        </w:rPr>
+        <w:t>R</w:t>
+      </w:r>
+      <w:r>
+        <w:rPr>
+          <w:lang w:val="en"/>
+        </w:rPr>
+        <w:t xml:space="preserve">ank 3 to 5, </w:t>
+      </w:r>
+      <w:r>
+        <w:rPr>
+          <w:lang w:val="en"/>
+        </w:rPr>
+        <w:t xml:space="preserve">or a Skill Specialization </w:t>
+      </w:r>
+      <w:proofErr w:type="gramStart"/>
+      <w:r>
+        <w:rPr>
+          <w:lang w:val="en"/>
+        </w:rPr>
+        <w:t>that’s</w:t>
+      </w:r>
+      <w:proofErr w:type="gramEnd"/>
+      <w:r>
+        <w:rPr>
+          <w:lang w:val="en"/>
+        </w:rPr>
+        <w:t xml:space="preserve"> only partially applicable but has Rank 6 or higher, </w:t>
+      </w:r>
+      <w:r>
+        <w:rPr>
+          <w:lang w:val="en"/>
+        </w:rPr>
+        <w:t xml:space="preserve">or a Backstory Keyword that is </w:t>
+      </w:r>
+      <w:r>
+        <w:rPr>
+          <w:lang w:val="en"/>
+        </w:rPr>
+        <w:t>also</w:t>
+      </w:r>
+      <w:r>
+        <w:rPr>
+          <w:lang w:val="en"/>
+        </w:rPr>
+        <w:t xml:space="preserve"> only </w:t>
+      </w:r>
+      <w:r>
+        <w:rPr>
+          <w:lang w:val="en"/>
+        </w:rPr>
+        <w:t>somewhat</w:t>
+      </w:r>
+      <w:r>
+        <w:rPr>
+          <w:lang w:val="en"/>
+        </w:rPr>
+        <w:t xml:space="preserve"> related</w:t>
+      </w:r>
+      <w:r>
+        <w:rPr>
+          <w:lang w:val="en"/>
+        </w:rPr>
+        <w:t xml:space="preserve">, they are </w:t>
+      </w:r>
+      <w:r>
+        <w:rPr>
+          <w:b/>
+          <w:bCs/>
+          <w:lang w:val="en"/>
+        </w:rPr>
+        <w:t>Partially Familiar</w:t>
+      </w:r>
+      <w:r>
+        <w:rPr>
+          <w:lang w:val="en"/>
+        </w:rPr>
+        <w:t>.</w:t>
+      </w:r>
+      <w:r>
+        <w:rPr>
+          <w:lang w:val="en"/>
+        </w:rPr>
+        <w:t xml:space="preserve"> In such cases, increase the DC of the test by 50%, or by 2 points, whichever is higher.</w:t>
+      </w:r>
+    </w:p>
+    <w:p>
+      <w:pPr>
+        <w:pStyle w:val="ListParagraph"/>
+        <w:numPr>
+          <w:ilvl w:val="0"/>
+          <w:numId w:val="16"/>
+        </w:numPr>
+        <w:ind w:left="426" w:hanging="284"/>
+        <w:jc w:val="both"/>
+        <w:rPr>
+          <w:lang w:val="en"/>
+        </w:rPr>
+      </w:pPr>
+      <w:r>
+        <w:rPr>
+          <w:lang w:val="en"/>
+        </w:rPr>
+        <w:t xml:space="preserve">If none of the conditions above are fulfilled, the character is </w:t>
+      </w:r>
+      <w:r>
+        <w:rPr>
+          <w:b/>
+          <w:bCs/>
+          <w:lang w:val="en"/>
+        </w:rPr>
+        <w:t>Not Familiar</w:t>
+      </w:r>
+      <w:r>
+        <w:rPr>
+          <w:lang w:val="en"/>
+        </w:rPr>
+        <w:t>. The DC of the test is doubled, or increased by 4 points, whichever is greater.</w:t>
+      </w:r>
+    </w:p>
+    <w:p>
+      <w:pPr>
+        <w:jc w:val="both"/>
+        <w:rPr>
+          <w:lang w:val="en"/>
+        </w:rPr>
+      </w:pPr>
+      <w:r>
+        <w:rPr>
+          <w:lang w:val="en"/>
+        </w:rPr>
+        <w:t>In case of Opposed Tests, being Partially Familiar or Not Familiar adds to the number of successes your opponent generated (because there is no DC per se).</w:t>
+      </w:r>
+    </w:p>
+    <w:p>
+      <w:pPr>
+        <w:jc w:val="both"/>
+        <w:rPr>
+          <w:lang w:val="en"/>
+        </w:rPr>
+      </w:pPr>
+    </w:p>
+    <w:p>
+      <w:pPr>
+        <w:pStyle w:val="Title"/>
+        <w:rPr>
+          <w:lang w:val="en"/>
+        </w:rPr>
+      </w:pPr>
+      <w:r>
+        <w:rPr>
+          <w:lang w:val="en"/>
+        </w:rPr>
+        <w:br w:type="column"/>
+      </w:r>
+      <w:r>
+        <w:rPr>
+          <w:lang w:val="en"/>
+        </w:rPr>
+        <w:lastRenderedPageBreak/>
+        <w:t xml:space="preserve">(GM Advice) </w:t>
+      </w:r>
+      <w:r>
+        <w:rPr>
+          <w:lang w:val="en"/>
+        </w:rPr>
+        <w:t>Running Skill Tests</w:t>
+      </w:r>
+      <w:r>
+        <w:rPr>
+          <w:lang w:val="en"/>
+        </w:rPr>
+        <w:t>:</w:t>
+      </w:r>
+    </w:p>
+    <w:p>
+      <w:pPr>
+        <w:jc w:val="both"/>
+        <w:rPr>
+          <w:lang w:val="en"/>
+        </w:rPr>
+      </w:pPr>
+      <w:r>
+        <w:rPr>
+          <w:lang w:val="en"/>
+        </w:rPr>
+        <w:t xml:space="preserve">This section includes information </w:t>
+      </w:r>
+      <w:proofErr w:type="gramStart"/>
+      <w:r>
+        <w:rPr>
+          <w:lang w:val="en"/>
+        </w:rPr>
+        <w:t>that’s</w:t>
+      </w:r>
+      <w:proofErr w:type="gramEnd"/>
+      <w:r>
+        <w:rPr>
+          <w:lang w:val="en"/>
+        </w:rPr>
+        <w:t xml:space="preserve"> mostly tips for the GM, though, of course, it will only help the players to know how things are working in the background. Part I covers determining DC values and Circumstance modifiers. Part II, found later in this chapter, offers some more general information for setting up Skill Test stakes, outcomes, and consequences.</w:t>
       </w:r>
     </w:p>
     <w:p>
@@ -8495,449 +10277,7 @@
           <w:lang w:val="en"/>
         </w:rPr>
         <w:lastRenderedPageBreak/>
-        <w:t>Skill Familiarity:</w:t>
-      </w:r>
-    </w:p>
-    <w:p>
-      <w:pPr>
-        <w:rPr>
-          <w:color w:val="FF0000"/>
-          <w:lang w:val="en"/>
-        </w:rPr>
-      </w:pPr>
-      <w:r>
-        <w:rPr>
-          <w:color w:val="FF0000"/>
-          <w:lang w:val="en"/>
-        </w:rPr>
-        <w:t>&lt;I DON’T LIKE THIS, TOO FIDDLY&gt;</w:t>
-      </w:r>
-    </w:p>
-    <w:p>
-      <w:pPr>
-        <w:autoSpaceDE w:val="0"/>
-        <w:autoSpaceDN w:val="0"/>
-        <w:adjustRightInd w:val="0"/>
-        <w:jc w:val="both"/>
-        <w:rPr>
-          <w:rFonts w:cs="Book Antiqua"/>
-          <w:lang w:val="en"/>
-        </w:rPr>
-      </w:pPr>
-      <w:r>
-        <w:rPr>
-          <w:rFonts w:cs="Book Antiqua"/>
-          <w:lang w:val="en"/>
-        </w:rPr>
-        <w:t xml:space="preserve">You'll notice that most skills are only vaguely defined - Melee, Outdoorsman, Lore and Artistic could mean a lot of things - this keeps the skill system simple but also creates an opening for the characters' backstories to come into play. </w:t>
-      </w:r>
-    </w:p>
-    <w:p>
-      <w:pPr>
-        <w:autoSpaceDE w:val="0"/>
-        <w:autoSpaceDN w:val="0"/>
-        <w:adjustRightInd w:val="0"/>
-        <w:jc w:val="both"/>
-        <w:rPr>
-          <w:rFonts w:cs="Book Antiqua"/>
-          <w:lang w:val="en"/>
-        </w:rPr>
-      </w:pPr>
-      <w:r>
-        <w:rPr>
-          <w:rFonts w:cs="Book Antiqua"/>
-          <w:lang w:val="en"/>
-        </w:rPr>
-        <w:t>A character who has spent his entire life in a desert might have a high Outdoorsman rank, but still may not be able to survive in a jungle. A wrestler with a high Melee Skill still probably isn't proficient in the use of halberds. Having lots of ranks in Artistic does not mean that your character is great at painting, sculpting, singing, dancing, game design etc. all at once.</w:t>
-      </w:r>
-    </w:p>
-    <w:p>
-      <w:pPr>
-        <w:autoSpaceDE w:val="0"/>
-        <w:autoSpaceDN w:val="0"/>
-        <w:adjustRightInd w:val="0"/>
-        <w:spacing w:after="80"/>
-        <w:jc w:val="both"/>
-        <w:rPr>
-          <w:rFonts w:cs="Book Antiqua"/>
-          <w:lang w:val="en"/>
-        </w:rPr>
-      </w:pPr>
-      <w:r>
-        <w:rPr>
-          <w:rFonts w:cs="Book Antiqua"/>
-          <w:lang w:val="en"/>
-        </w:rPr>
-        <w:t>To represent this in-game, the GM should adjust the DC of all Skill Tests based on the backstories, according to the list below.</w:t>
-      </w:r>
-    </w:p>
-    <w:p>
-      <w:pPr>
-        <w:pStyle w:val="ListParagraph"/>
-        <w:numPr>
-          <w:ilvl w:val="0"/>
-          <w:numId w:val="7"/>
-        </w:numPr>
-        <w:autoSpaceDE w:val="0"/>
-        <w:autoSpaceDN w:val="0"/>
-        <w:adjustRightInd w:val="0"/>
-        <w:spacing w:after="0"/>
-        <w:ind w:left="426" w:hanging="284"/>
-        <w:contextualSpacing w:val="0"/>
-        <w:jc w:val="both"/>
-        <w:rPr>
-          <w:rFonts w:cs="Book Antiqua"/>
-          <w:lang w:val="en"/>
-        </w:rPr>
-      </w:pPr>
-      <w:r>
-        <w:rPr>
-          <w:rFonts w:cs="Book Antiqua"/>
-          <w:lang w:val="en"/>
-        </w:rPr>
-        <w:t xml:space="preserve">The </w:t>
-      </w:r>
-      <w:r>
-        <w:rPr>
-          <w:rFonts w:cs="Book Antiqua"/>
-          <w:lang w:val="en"/>
-        </w:rPr>
-        <w:t>Task/Topic</w:t>
-      </w:r>
-      <w:r>
-        <w:rPr>
-          <w:rFonts w:cs="Book Antiqua"/>
-          <w:lang w:val="en"/>
-        </w:rPr>
-        <w:t xml:space="preserve"> is</w:t>
-      </w:r>
-      <w:r>
-        <w:rPr>
-          <w:rFonts w:cs="Book Antiqua"/>
-          <w:lang w:val="en"/>
-        </w:rPr>
-        <w:t xml:space="preserve"> directly related to character's former experiences; He should be familiar with it</w:t>
-      </w:r>
-      <w:r>
-        <w:rPr>
-          <w:rFonts w:cs="Book Antiqua"/>
-          <w:lang w:val="en"/>
-        </w:rPr>
-        <w:t>:</w:t>
-      </w:r>
-    </w:p>
-    <w:p>
-      <w:pPr>
-        <w:autoSpaceDE w:val="0"/>
-        <w:autoSpaceDN w:val="0"/>
-        <w:adjustRightInd w:val="0"/>
-        <w:spacing w:after="80"/>
-        <w:ind w:firstLine="426"/>
-        <w:jc w:val="both"/>
-        <w:rPr>
-          <w:rFonts w:cs="Book Antiqua"/>
-          <w:lang w:val="en"/>
-        </w:rPr>
-      </w:pPr>
-      <w:r>
-        <w:rPr>
-          <w:rFonts w:cs="Book Antiqua"/>
-          <w:b/>
-          <w:bCs/>
-          <w:lang w:val="en"/>
-        </w:rPr>
-        <w:t>No DC adjustment.</w:t>
-      </w:r>
-    </w:p>
-    <w:p>
-      <w:pPr>
-        <w:pStyle w:val="ListParagraph"/>
-        <w:numPr>
-          <w:ilvl w:val="0"/>
-          <w:numId w:val="7"/>
-        </w:numPr>
-        <w:autoSpaceDE w:val="0"/>
-        <w:autoSpaceDN w:val="0"/>
-        <w:adjustRightInd w:val="0"/>
-        <w:spacing w:after="80"/>
-        <w:ind w:left="426" w:hanging="284"/>
-        <w:contextualSpacing w:val="0"/>
-        <w:jc w:val="both"/>
-        <w:rPr>
-          <w:rFonts w:cs="Book Antiqua"/>
-          <w:lang w:val="en"/>
-        </w:rPr>
-      </w:pPr>
-      <w:r>
-        <w:rPr>
-          <w:rFonts w:cs="Book Antiqua"/>
-          <w:lang w:val="en"/>
-        </w:rPr>
-        <w:t xml:space="preserve">The </w:t>
-      </w:r>
-      <w:r>
-        <w:rPr>
-          <w:rFonts w:cs="Book Antiqua"/>
-          <w:lang w:val="en"/>
-        </w:rPr>
-        <w:t xml:space="preserve">Task/Topic </w:t>
-      </w:r>
-      <w:r>
-        <w:rPr>
-          <w:rFonts w:cs="Book Antiqua"/>
-          <w:lang w:val="en"/>
-        </w:rPr>
-        <w:t xml:space="preserve">is </w:t>
-      </w:r>
-      <w:proofErr w:type="gramStart"/>
-      <w:r>
-        <w:rPr>
-          <w:rFonts w:cs="Book Antiqua"/>
-          <w:lang w:val="en"/>
-        </w:rPr>
-        <w:t>similar to</w:t>
-      </w:r>
-      <w:proofErr w:type="gramEnd"/>
-      <w:r>
-        <w:rPr>
-          <w:rFonts w:cs="Book Antiqua"/>
-          <w:lang w:val="en"/>
-        </w:rPr>
-        <w:t xml:space="preserve"> character's</w:t>
-      </w:r>
-      <w:r>
-        <w:rPr>
-          <w:rFonts w:cs="Book Antiqua"/>
-          <w:lang w:val="en"/>
-        </w:rPr>
-        <w:t xml:space="preserve"> former</w:t>
-      </w:r>
-      <w:r>
-        <w:rPr>
-          <w:rFonts w:cs="Book Antiqua"/>
-          <w:lang w:val="en"/>
-        </w:rPr>
-        <w:t xml:space="preserve"> experiences; There's a good chance he has dealt with it (if indirectly) in the past</w:t>
-      </w:r>
-      <w:r>
-        <w:rPr>
-          <w:rFonts w:cs="Book Antiqua"/>
-          <w:lang w:val="en"/>
-        </w:rPr>
-        <w:t xml:space="preserve">: </w:t>
-      </w:r>
-      <w:r>
-        <w:rPr>
-          <w:rFonts w:cs="Book Antiqua"/>
-          <w:b/>
-          <w:bCs/>
-          <w:lang w:val="en"/>
-        </w:rPr>
-        <w:t>Increase DC by 1.</w:t>
-      </w:r>
-    </w:p>
-    <w:p>
-      <w:pPr>
-        <w:pStyle w:val="ListParagraph"/>
-        <w:numPr>
-          <w:ilvl w:val="0"/>
-          <w:numId w:val="7"/>
-        </w:numPr>
-        <w:autoSpaceDE w:val="0"/>
-        <w:autoSpaceDN w:val="0"/>
-        <w:adjustRightInd w:val="0"/>
-        <w:spacing w:after="80"/>
-        <w:ind w:left="426" w:hanging="284"/>
-        <w:contextualSpacing w:val="0"/>
-        <w:jc w:val="both"/>
-        <w:rPr>
-          <w:rFonts w:cs="Book Antiqua"/>
-          <w:lang w:val="en"/>
-        </w:rPr>
-      </w:pPr>
-      <w:r>
-        <w:rPr>
-          <w:rFonts w:cs="Book Antiqua"/>
-          <w:lang w:val="en"/>
-        </w:rPr>
-        <w:t xml:space="preserve">The </w:t>
-      </w:r>
-      <w:r>
-        <w:rPr>
-          <w:rFonts w:cs="Book Antiqua"/>
-          <w:lang w:val="en"/>
-        </w:rPr>
-        <w:t>Task/Topic is loosely related to something else the character is familiar with; With some luck he could make it work</w:t>
-      </w:r>
-      <w:r>
-        <w:rPr>
-          <w:rFonts w:cs="Book Antiqua"/>
-          <w:lang w:val="en"/>
-        </w:rPr>
-        <w:t xml:space="preserve">: </w:t>
-      </w:r>
-      <w:r>
-        <w:rPr>
-          <w:rFonts w:cs="Book Antiqua"/>
-          <w:b/>
-          <w:bCs/>
-          <w:lang w:val="en"/>
-        </w:rPr>
-        <w:t>Increase DC by 2.</w:t>
-      </w:r>
-    </w:p>
-    <w:p>
-      <w:pPr>
-        <w:pStyle w:val="ListParagraph"/>
-        <w:numPr>
-          <w:ilvl w:val="0"/>
-          <w:numId w:val="7"/>
-        </w:numPr>
-        <w:autoSpaceDE w:val="0"/>
-        <w:autoSpaceDN w:val="0"/>
-        <w:adjustRightInd w:val="0"/>
-        <w:spacing w:after="0"/>
-        <w:ind w:left="426" w:hanging="284"/>
-        <w:contextualSpacing w:val="0"/>
-        <w:jc w:val="both"/>
-        <w:rPr>
-          <w:rFonts w:cs="Book Antiqua"/>
-          <w:lang w:val="en"/>
-        </w:rPr>
-      </w:pPr>
-      <w:r>
-        <w:rPr>
-          <w:rFonts w:cs="Book Antiqua"/>
-          <w:lang w:val="en"/>
-        </w:rPr>
-        <w:t>The Task/Topic is unrelated to anything the character has done before. Chances are he doesn't know anything about it</w:t>
-      </w:r>
-      <w:r>
-        <w:rPr>
-          <w:rFonts w:cs="Book Antiqua"/>
-          <w:lang w:val="en"/>
-        </w:rPr>
-        <w:t>:</w:t>
-      </w:r>
-    </w:p>
-    <w:p>
-      <w:pPr>
-        <w:autoSpaceDE w:val="0"/>
-        <w:autoSpaceDN w:val="0"/>
-        <w:adjustRightInd w:val="0"/>
-        <w:ind w:firstLine="426"/>
-        <w:jc w:val="both"/>
-        <w:rPr>
-          <w:rFonts w:cs="Book Antiqua"/>
-          <w:b/>
-          <w:bCs/>
-          <w:lang w:val="en"/>
-        </w:rPr>
-      </w:pPr>
-      <w:r>
-        <w:rPr>
-          <w:rFonts w:cs="Book Antiqua"/>
-          <w:b/>
-          <w:bCs/>
-          <w:lang w:val="en"/>
-        </w:rPr>
-        <w:t>Increase DC by 4.</w:t>
-      </w:r>
-    </w:p>
-    <w:p>
-      <w:pPr>
-        <w:autoSpaceDE w:val="0"/>
-        <w:autoSpaceDN w:val="0"/>
-        <w:adjustRightInd w:val="0"/>
-        <w:jc w:val="both"/>
-        <w:rPr>
-          <w:rFonts w:cs="Book Antiqua"/>
-          <w:color w:val="FF0000"/>
-          <w:lang w:val="en"/>
-        </w:rPr>
-      </w:pPr>
-      <w:r>
-        <w:rPr>
-          <w:rFonts w:cs="Book Antiqua"/>
-          <w:color w:val="FF0000"/>
-          <w:lang w:val="en"/>
-        </w:rPr>
-        <w:t xml:space="preserve">&lt;Especially for Marksman, Ride/Drive, Intelligence-based skills, </w:t>
-      </w:r>
-      <w:r>
-        <w:rPr>
-          <w:rFonts w:cs="Book Antiqua"/>
-          <w:color w:val="FF0000"/>
-          <w:lang w:val="en"/>
-        </w:rPr>
-        <w:t xml:space="preserve">Artistic, First Aid, Investigate and Tinker; </w:t>
-      </w:r>
-      <w:proofErr w:type="gramStart"/>
-      <w:r>
-        <w:rPr>
-          <w:rFonts w:cs="Book Antiqua"/>
-          <w:color w:val="FF0000"/>
-          <w:lang w:val="en"/>
-        </w:rPr>
-        <w:t>Also</w:t>
-      </w:r>
-      <w:proofErr w:type="gramEnd"/>
-      <w:r>
-        <w:rPr>
-          <w:rFonts w:cs="Book Antiqua"/>
-          <w:color w:val="FF0000"/>
-          <w:lang w:val="en"/>
-        </w:rPr>
-        <w:t xml:space="preserve"> for all Knowledge tests&gt;</w:t>
-      </w:r>
-    </w:p>
-    <w:p>
-      <w:pPr>
-        <w:rPr>
-          <w:lang w:val="en"/>
-        </w:rPr>
-      </w:pPr>
-    </w:p>
-    <w:p>
-      <w:pPr>
-        <w:rPr>
-          <w:lang w:val="en"/>
-        </w:rPr>
-      </w:pPr>
-    </w:p>
-    <w:p>
-      <w:pPr>
-        <w:pStyle w:val="Subtitle"/>
-        <w:rPr>
-          <w:lang w:val="en"/>
-        </w:rPr>
-      </w:pPr>
-      <w:r>
-        <w:rPr>
-          <w:lang w:val="en"/>
-        </w:rPr>
-        <w:br w:type="column"/>
-      </w:r>
-      <w:r>
-        <w:rPr>
-          <w:lang w:val="en"/>
-        </w:rPr>
         <w:t>Determining Circumstance Modifiers:</w:t>
-      </w:r>
-    </w:p>
-    <w:p>
-      <w:pPr>
-        <w:rPr>
-          <w:color w:val="FF0000"/>
-          <w:lang w:val="en"/>
-        </w:rPr>
-      </w:pPr>
-      <w:r>
-        <w:rPr>
-          <w:color w:val="FF0000"/>
-          <w:lang w:val="en"/>
-        </w:rPr>
-        <w:t>&lt;Move to GM section&gt;</w:t>
       </w:r>
     </w:p>
     <w:p>
@@ -9088,7 +10428,7 @@
       <w:pPr>
         <w:pStyle w:val="Title"/>
         <w:rPr>
-          <w:lang w:val="en-US"/>
+          <w:lang w:val="en"/>
         </w:rPr>
       </w:pPr>
       <w:r>
@@ -9099,1294 +10439,93 @@
       </w:r>
       <w:r>
         <w:rPr>
-          <w:lang w:val="en"/>
-        </w:rPr>
-        <w:lastRenderedPageBreak/>
-        <w:t>Types of Skill Tests</w:t>
-      </w:r>
-      <w:r>
-        <w:rPr>
-          <w:lang w:val="en"/>
-        </w:rPr>
-        <w:t>:</w:t>
-      </w:r>
-    </w:p>
-    <w:p>
-      <w:pPr>
-        <w:jc w:val="both"/>
-        <w:rPr>
-          <w:lang w:val="en"/>
-        </w:rPr>
-      </w:pPr>
-      <w:r>
-        <w:rPr>
-          <w:lang w:val="en"/>
-        </w:rPr>
-        <w:t>In the game, there are several different kinds of tests. They’re all very similar and mostly follow the rules outlined up until this point.</w:t>
-      </w:r>
-    </w:p>
-    <w:p>
-      <w:pPr>
-        <w:pStyle w:val="Subtitle"/>
-        <w:rPr>
-          <w:lang w:val="en"/>
-        </w:rPr>
-      </w:pPr>
-      <w:r>
-        <w:rPr>
-          <w:lang w:val="en"/>
-        </w:rPr>
-        <w:t>Standard Tests:</w:t>
-      </w:r>
-    </w:p>
-    <w:p>
-      <w:pPr>
-        <w:jc w:val="both"/>
-        <w:rPr>
-          <w:lang w:val="en"/>
-        </w:rPr>
-      </w:pPr>
-      <w:r>
-        <w:rPr>
-          <w:lang w:val="en"/>
-        </w:rPr>
-        <w:t>These are your “regular” tests described by the rules on the previous pages: A character tests his abilities against a static DC value representing some (usually) inanimate obstacle.</w:t>
-      </w:r>
-    </w:p>
-    <w:p>
-      <w:pPr>
-        <w:pStyle w:val="Subtitle"/>
-        <w:rPr>
-          <w:lang w:val="en"/>
-        </w:rPr>
-      </w:pPr>
-      <w:r>
-        <w:rPr>
-          <w:lang w:val="en"/>
-        </w:rPr>
-        <w:t>Opposed</w:t>
-      </w:r>
-      <w:r>
-        <w:rPr>
-          <w:lang w:val="en"/>
-        </w:rPr>
-        <w:t xml:space="preserve"> Tests:</w:t>
-      </w:r>
-    </w:p>
-    <w:p>
-      <w:pPr>
-        <w:jc w:val="both"/>
-        <w:rPr>
-          <w:lang w:val="en-US"/>
-        </w:rPr>
-      </w:pPr>
-      <w:r>
-        <w:rPr>
-          <w:lang w:val="en"/>
-        </w:rPr>
-        <w:t>Opposed tests are used when two characters are actively doing something against one another.</w:t>
-      </w:r>
-    </w:p>
-    <w:p>
-      <w:pPr>
-        <w:jc w:val="both"/>
-        <w:rPr>
-          <w:lang w:val="en-US"/>
-        </w:rPr>
-      </w:pPr>
-      <w:r>
-        <w:rPr>
-          <w:lang w:val="en-US"/>
-        </w:rPr>
-        <w:t>When one character is clearly the initiator of the action, he rolls first, followed by the other character’s roll. For example, attacking and defending in combat work</w:t>
-      </w:r>
-      <w:r>
-        <w:rPr>
-          <w:lang w:val="en-US"/>
-        </w:rPr>
-        <w:t>s</w:t>
-      </w:r>
-      <w:r>
-        <w:rPr>
-          <w:lang w:val="en-US"/>
-        </w:rPr>
-        <w:t xml:space="preserve"> this way.</w:t>
-      </w:r>
-    </w:p>
-    <w:p>
-      <w:pPr>
-        <w:jc w:val="both"/>
-        <w:rPr>
-          <w:lang w:val="en-US"/>
-        </w:rPr>
-      </w:pPr>
-      <w:r>
-        <w:rPr>
-          <w:lang w:val="en-US"/>
-        </w:rPr>
-        <w:t xml:space="preserve">Otherwise, they both roll at the same time. A good example would be an </w:t>
-      </w:r>
-      <w:proofErr w:type="gramStart"/>
-      <w:r>
-        <w:rPr>
-          <w:lang w:val="en-US"/>
-        </w:rPr>
-        <w:t>arm wrestling</w:t>
-      </w:r>
-      <w:proofErr w:type="gramEnd"/>
-      <w:r>
-        <w:rPr>
-          <w:lang w:val="en-US"/>
-        </w:rPr>
-        <w:t xml:space="preserve"> match.</w:t>
-      </w:r>
-    </w:p>
-    <w:p>
-      <w:pPr>
-        <w:spacing w:after="80"/>
-        <w:jc w:val="both"/>
-        <w:rPr>
-          <w:lang w:val="sr-Latn-RS"/>
-        </w:rPr>
-      </w:pPr>
-      <w:r>
-        <w:rPr>
-          <w:lang w:val="en-US"/>
-        </w:rPr>
-        <w:t>In either case, the character who generated more successes wins the contest. In the case of a tie, one of 3 things happens:</w:t>
-      </w:r>
-    </w:p>
-    <w:p>
-      <w:pPr>
-        <w:pStyle w:val="ListParagraph"/>
-        <w:numPr>
-          <w:ilvl w:val="0"/>
-          <w:numId w:val="10"/>
-        </w:numPr>
-        <w:spacing w:after="80"/>
-        <w:ind w:left="426" w:hanging="284"/>
-        <w:contextualSpacing w:val="0"/>
-        <w:jc w:val="both"/>
-        <w:rPr>
-          <w:lang w:val="en-US"/>
-        </w:rPr>
-      </w:pPr>
-      <w:r>
-        <w:rPr>
-          <w:lang w:val="en-US"/>
-        </w:rPr>
-        <w:t>If only 1 of the competing characters has a Trait or Perk which allows them to break the tie in their favour, then they win.</w:t>
-      </w:r>
-    </w:p>
-    <w:p>
-      <w:pPr>
-        <w:pStyle w:val="ListParagraph"/>
-        <w:numPr>
-          <w:ilvl w:val="0"/>
-          <w:numId w:val="10"/>
-        </w:numPr>
-        <w:spacing w:after="80"/>
-        <w:ind w:left="426" w:hanging="284"/>
-        <w:contextualSpacing w:val="0"/>
-        <w:jc w:val="both"/>
-        <w:rPr>
-          <w:lang w:val="en-US"/>
-        </w:rPr>
-      </w:pPr>
-      <w:r>
-        <w:rPr>
-          <w:lang w:val="en-US"/>
-        </w:rPr>
-        <w:t>If the situation is such that a tie could make sense thematically, then the tie stands.</w:t>
-      </w:r>
-    </w:p>
-    <w:p>
-      <w:pPr>
-        <w:pStyle w:val="ListParagraph"/>
-        <w:numPr>
-          <w:ilvl w:val="0"/>
-          <w:numId w:val="10"/>
-        </w:numPr>
-        <w:ind w:left="426" w:hanging="284"/>
-        <w:jc w:val="both"/>
-        <w:rPr>
-          <w:lang w:val="en-US"/>
-        </w:rPr>
-      </w:pPr>
-      <w:r>
-        <w:rPr>
-          <w:lang w:val="en-US"/>
-        </w:rPr>
-        <w:t>Otherwise, the tie is broken with a fair d6 roll.</w:t>
-      </w:r>
-    </w:p>
-    <w:p>
-      <w:pPr>
-        <w:jc w:val="both"/>
-        <w:rPr>
-          <w:lang w:val="en-US"/>
-        </w:rPr>
-      </w:pPr>
-      <w:r>
-        <w:rPr>
-          <w:lang w:val="en-US"/>
-        </w:rPr>
-        <w:t>Not always will the opposed characters be rolling the same skill. In the above example with the arm wrestling, yes, both will be rolling Athletics. But in others, such as Sneaking past some guards, it will be Stealth vs Perception, for example.</w:t>
-      </w:r>
-    </w:p>
-    <w:p>
-      <w:pPr>
-        <w:pStyle w:val="Heading3"/>
-        <w:rPr>
-          <w:lang w:val="en"/>
-        </w:rPr>
-      </w:pPr>
-      <w:r>
-        <w:rPr>
-          <w:lang w:val="en"/>
-        </w:rPr>
-        <w:t xml:space="preserve">Size </w:t>
-      </w:r>
-      <w:r>
-        <w:t>A</w:t>
-      </w:r>
-      <w:r>
-        <w:t>djustment</w:t>
-      </w:r>
-      <w:r>
-        <w:rPr>
-          <w:lang w:val="en"/>
-        </w:rPr>
-        <w:t xml:space="preserve"> </w:t>
-      </w:r>
-      <w:proofErr w:type="gramStart"/>
-      <w:r>
-        <w:rPr>
-          <w:lang w:val="en"/>
-        </w:rPr>
-        <w:t>For</w:t>
-      </w:r>
-      <w:proofErr w:type="gramEnd"/>
-      <w:r>
-        <w:rPr>
-          <w:lang w:val="en"/>
-        </w:rPr>
-        <w:t xml:space="preserve"> Opposed Tests:</w:t>
-      </w:r>
-    </w:p>
-    <w:p>
-      <w:pPr>
-        <w:spacing w:after="80"/>
-        <w:jc w:val="both"/>
-        <w:rPr>
-          <w:lang w:val="en"/>
-        </w:rPr>
-      </w:pPr>
-      <w:r>
-        <w:rPr>
-          <w:lang w:val="en"/>
-        </w:rPr>
-        <w:t xml:space="preserve">When two creatures </w:t>
-      </w:r>
-      <w:r>
-        <w:rPr>
-          <w:lang w:val="en"/>
-        </w:rPr>
-        <w:t xml:space="preserve">or different size categories </w:t>
-      </w:r>
-      <w:r>
-        <w:rPr>
-          <w:lang w:val="en"/>
-        </w:rPr>
-        <w:t>are competing in an Opposed</w:t>
-      </w:r>
-      <w:r>
-        <w:rPr>
-          <w:lang w:val="en"/>
-        </w:rPr>
-        <w:t xml:space="preserve"> test, and that test is about a physical task, we must adjust it to account for this difference. Depending on the </w:t>
-      </w:r>
-      <w:proofErr w:type="gramStart"/>
-      <w:r>
-        <w:rPr>
-          <w:lang w:val="en"/>
-        </w:rPr>
-        <w:t>particular situation</w:t>
-      </w:r>
-      <w:proofErr w:type="gramEnd"/>
-      <w:r>
-        <w:rPr>
-          <w:lang w:val="en"/>
-        </w:rPr>
-        <w:t>, we split this into a few cases:</w:t>
-      </w:r>
-    </w:p>
-    <w:p>
-      <w:pPr>
-        <w:pStyle w:val="ListParagraph"/>
-        <w:numPr>
-          <w:ilvl w:val="0"/>
-          <w:numId w:val="14"/>
-        </w:numPr>
-        <w:spacing w:after="80"/>
-        <w:ind w:left="426" w:hanging="284"/>
-        <w:contextualSpacing w:val="0"/>
-        <w:jc w:val="both"/>
-        <w:rPr>
-          <w:lang w:val="en"/>
-        </w:rPr>
-      </w:pPr>
-      <w:r>
-        <w:rPr>
-          <w:lang w:val="en"/>
-        </w:rPr>
-        <w:t xml:space="preserve">In a </w:t>
-      </w:r>
-      <w:r>
-        <w:rPr>
-          <w:b/>
-          <w:bCs/>
-          <w:lang w:val="en"/>
-        </w:rPr>
-        <w:t>direct contest of strength</w:t>
-      </w:r>
-      <w:r>
-        <w:rPr>
-          <w:lang w:val="en"/>
-        </w:rPr>
-        <w:t xml:space="preserve"> (i.e. grappling, arm wrest</w:t>
-      </w:r>
-      <w:r>
-        <w:rPr>
-          <w:lang w:val="en"/>
-        </w:rPr>
-        <w:t>l</w:t>
-      </w:r>
-      <w:r>
-        <w:rPr>
-          <w:lang w:val="en"/>
-        </w:rPr>
-        <w:t>ing</w:t>
-      </w:r>
-      <w:r>
-        <w:rPr>
-          <w:lang w:val="en"/>
-        </w:rPr>
-        <w:t>, pushing</w:t>
-      </w:r>
-      <w:r>
-        <w:rPr>
-          <w:lang w:val="en"/>
-        </w:rPr>
-        <w:t>, pulling</w:t>
-      </w:r>
-      <w:r>
-        <w:rPr>
-          <w:lang w:val="en"/>
-        </w:rPr>
-        <w:t xml:space="preserve"> etc.)</w:t>
-      </w:r>
-      <w:r>
-        <w:rPr>
-          <w:lang w:val="en"/>
-        </w:rPr>
-        <w:t xml:space="preserve">, the larger creature is clearly favoured. If it is 1/2/3/4 size categories larger than its opponent, it receives </w:t>
-      </w:r>
-      <w:r>
-        <w:rPr>
-          <w:lang w:val="en"/>
-        </w:rPr>
-        <w:t>2</w:t>
-      </w:r>
-      <w:r>
-        <w:rPr>
-          <w:lang w:val="en"/>
-        </w:rPr>
-        <w:t>/</w:t>
-      </w:r>
-      <w:r>
-        <w:rPr>
-          <w:lang w:val="en"/>
-        </w:rPr>
-        <w:t>4</w:t>
-      </w:r>
-      <w:r>
-        <w:rPr>
-          <w:lang w:val="en"/>
-        </w:rPr>
-        <w:t>/</w:t>
-      </w:r>
-      <w:r>
-        <w:rPr>
-          <w:lang w:val="en"/>
-        </w:rPr>
-        <w:t>8</w:t>
-      </w:r>
-      <w:r>
-        <w:rPr>
-          <w:lang w:val="en"/>
-        </w:rPr>
-        <w:t>/</w:t>
-      </w:r>
-      <w:r>
-        <w:rPr>
-          <w:lang w:val="en"/>
-        </w:rPr>
-        <w:t>16</w:t>
-      </w:r>
-      <w:r>
-        <w:rPr>
-          <w:lang w:val="en"/>
-        </w:rPr>
-        <w:t xml:space="preserve"> automatic successes. If the difference is more than that, you can keep doubling the bonus, but more </w:t>
-      </w:r>
-      <w:r>
-        <w:rPr>
-          <w:lang w:val="en"/>
-        </w:rPr>
-        <w:t xml:space="preserve">likely the opponent already had no chance of winning at </w:t>
-      </w:r>
-      <w:r>
-        <w:rPr>
-          <w:lang w:val="en"/>
-        </w:rPr>
-        <w:t>3</w:t>
-      </w:r>
-      <w:r>
-        <w:rPr>
-          <w:lang w:val="en"/>
-        </w:rPr>
-        <w:t xml:space="preserve"> or </w:t>
-      </w:r>
-      <w:r>
-        <w:rPr>
-          <w:lang w:val="en"/>
-        </w:rPr>
-        <w:t>4</w:t>
-      </w:r>
-      <w:r>
-        <w:rPr>
-          <w:lang w:val="en"/>
-        </w:rPr>
-        <w:t xml:space="preserve"> categories of difference. </w:t>
-      </w:r>
-      <w:r>
-        <w:rPr>
-          <w:lang w:val="en"/>
-        </w:rPr>
-        <w:t xml:space="preserve">We call this a </w:t>
-      </w:r>
-      <w:r>
-        <w:rPr>
-          <w:lang w:val="en"/>
-        </w:rPr>
-        <w:t>‘</w:t>
-      </w:r>
-      <w:r>
-        <w:rPr>
-          <w:lang w:val="en"/>
-        </w:rPr>
-        <w:t>Major</w:t>
-      </w:r>
-      <w:r>
-        <w:rPr>
-          <w:lang w:val="en"/>
-        </w:rPr>
-        <w:t>’</w:t>
-      </w:r>
-      <w:r>
-        <w:rPr>
-          <w:lang w:val="en"/>
-        </w:rPr>
-        <w:t xml:space="preserve"> </w:t>
-      </w:r>
-      <w:r>
-        <w:rPr>
-          <w:lang w:val="en"/>
-        </w:rPr>
-        <w:t>s</w:t>
-      </w:r>
-      <w:r>
-        <w:rPr>
-          <w:lang w:val="en"/>
-        </w:rPr>
-        <w:t xml:space="preserve">ize </w:t>
-      </w:r>
-      <w:r>
-        <w:rPr>
-          <w:lang w:val="en"/>
-        </w:rPr>
-        <w:t>a</w:t>
-      </w:r>
-      <w:r>
-        <w:rPr>
-          <w:lang w:val="en"/>
-        </w:rPr>
-        <w:t>djustment.</w:t>
-      </w:r>
-    </w:p>
-    <w:p>
-      <w:pPr>
-        <w:pStyle w:val="ListParagraph"/>
-        <w:numPr>
-          <w:ilvl w:val="0"/>
-          <w:numId w:val="14"/>
-        </w:numPr>
-        <w:ind w:left="426" w:hanging="284"/>
-        <w:jc w:val="both"/>
-        <w:rPr>
-          <w:lang w:val="en"/>
-        </w:rPr>
-      </w:pPr>
-      <w:r>
-        <w:rPr>
-          <w:lang w:val="en"/>
-        </w:rPr>
-        <w:t xml:space="preserve">In a situation where </w:t>
-      </w:r>
-      <w:r>
-        <w:rPr>
-          <w:b/>
-          <w:bCs/>
-          <w:lang w:val="en"/>
-        </w:rPr>
-        <w:t>strength and/or size are a factor, but not the only one</w:t>
-      </w:r>
-      <w:r>
-        <w:rPr>
-          <w:lang w:val="en"/>
-        </w:rPr>
-        <w:t>, the adjustment is a flat 1 Automatic Success per size category of difference. These automatic successes are awarded to the creature who benefits from this difference</w:t>
-      </w:r>
-      <w:r>
-        <w:rPr>
-          <w:lang w:val="en"/>
-        </w:rPr>
-        <w:t>. For example, in melee combat, an ogre (Large) fighting a human (Medium) would be the benefactor of size adjustments when rolling both for attack and defence. However, the situation would be reversed for ranged combat.</w:t>
-      </w:r>
-      <w:r>
-        <w:rPr>
-          <w:lang w:val="en"/>
-        </w:rPr>
-        <w:t xml:space="preserve"> This is a ‘</w:t>
-      </w:r>
-      <w:r>
-        <w:rPr>
-          <w:lang w:val="en"/>
-        </w:rPr>
-        <w:t>Minor’</w:t>
-      </w:r>
-      <w:r>
-        <w:rPr>
-          <w:lang w:val="en"/>
-        </w:rPr>
-        <w:t xml:space="preserve"> size adjustment.</w:t>
-      </w:r>
-    </w:p>
-    <w:p>
-      <w:pPr>
-        <w:pStyle w:val="Subtitle"/>
-        <w:rPr>
           <w:color w:val="FF0000"/>
-          <w:lang w:val="en"/>
-        </w:rPr>
-      </w:pPr>
-      <w:r>
-        <w:rPr>
-          <w:lang w:val="en"/>
-        </w:rPr>
-        <w:t>Gradient</w:t>
-      </w:r>
-      <w:r>
-        <w:rPr>
-          <w:lang w:val="en"/>
-        </w:rPr>
-        <w:t xml:space="preserve"> Tests:</w:t>
-      </w:r>
-    </w:p>
-    <w:p>
-      <w:pPr>
-        <w:jc w:val="both"/>
+        </w:rPr>
+        <w:t>Running Skill Tests</w:t>
+      </w:r>
+      <w:r>
         <w:rPr>
           <w:color w:val="FF0000"/>
-          <w:lang w:val="en"/>
-        </w:rPr>
-      </w:pPr>
-      <w:r>
-        <w:rPr>
-          <w:lang w:val="en"/>
-        </w:rPr>
-        <w:t>Gradient</w:t>
-      </w:r>
-      <w:r>
-        <w:rPr>
-          <w:lang w:val="en"/>
-        </w:rPr>
-        <w:t xml:space="preserve"> </w:t>
-      </w:r>
-      <w:r>
-        <w:rPr>
-          <w:lang w:val="en"/>
-        </w:rPr>
-        <w:t>tests are those in which there isn’t a single DC to beat, but they rather work on a basis that at if the testing character gets at least 1 success, he manages to do whatever he was going to, but getting more successes means he does it with a larger magnitude.</w:t>
-      </w:r>
-    </w:p>
-    <w:p>
-      <w:pPr>
-        <w:jc w:val="both"/>
-        <w:rPr>
-          <w:lang w:val="en"/>
-        </w:rPr>
-      </w:pPr>
-      <w:r>
-        <w:rPr>
-          <w:lang w:val="en"/>
-        </w:rPr>
-        <w:t>When in doubt, use these thresholds to judge the success of a Gradient test (#S stands for “number of successes generated”):</w:t>
-      </w:r>
-    </w:p>
-    <w:tbl>
-      <w:tblPr>
-        <w:tblStyle w:val="TableGrid"/>
-        <w:tblW w:w="0" w:type="auto"/>
-        <w:tblInd w:w="108" w:type="dxa"/>
-        <w:tblLook w:val="04A0" w:firstRow="1" w:lastRow="0" w:firstColumn="1" w:lastColumn="0" w:noHBand="0" w:noVBand="1"/>
-      </w:tblPr>
-      <w:tblGrid>
-        <w:gridCol w:w="460"/>
-        <w:gridCol w:w="4110"/>
-      </w:tblGrid>
-      <w:tr>
-        <w:tc>
-          <w:tcPr>
-            <w:tcW w:w="426" w:type="dxa"/>
-          </w:tcPr>
-          <w:p>
-            <w:pPr>
-              <w:jc w:val="both"/>
-              <w:rPr>
-                <w:b/>
-                <w:bCs/>
-                <w:lang w:val="en"/>
-              </w:rPr>
-            </w:pPr>
-            <w:r>
-              <w:rPr>
-                <w:b/>
-                <w:bCs/>
-                <w:lang w:val="en"/>
-              </w:rPr>
-              <w:t>#S</w:t>
-            </w:r>
-          </w:p>
-        </w:tc>
-        <w:tc>
-          <w:tcPr>
-            <w:tcW w:w="4110" w:type="dxa"/>
-          </w:tcPr>
-          <w:p>
-            <w:pPr>
-              <w:jc w:val="both"/>
-              <w:rPr>
-                <w:b/>
-                <w:bCs/>
-                <w:lang w:val="en"/>
-              </w:rPr>
-            </w:pPr>
-            <w:r>
-              <w:rPr>
-                <w:b/>
-                <w:bCs/>
-                <w:lang w:val="en"/>
-              </w:rPr>
-              <w:t>Result</w:t>
-            </w:r>
-          </w:p>
-        </w:tc>
-      </w:tr>
-      <w:tr>
-        <w:tc>
-          <w:tcPr>
-            <w:tcW w:w="426" w:type="dxa"/>
-          </w:tcPr>
-          <w:p>
-            <w:pPr>
-              <w:jc w:val="right"/>
-              <w:rPr>
-                <w:lang w:val="en"/>
-              </w:rPr>
-            </w:pPr>
-            <w:r>
-              <w:rPr>
-                <w:lang w:val="en"/>
-              </w:rPr>
-              <w:t>1</w:t>
-            </w:r>
-          </w:p>
-        </w:tc>
-        <w:tc>
-          <w:tcPr>
-            <w:tcW w:w="4110" w:type="dxa"/>
-          </w:tcPr>
-          <w:p>
-            <w:pPr>
-              <w:rPr>
-                <w:lang w:val="en"/>
-              </w:rPr>
-            </w:pPr>
-            <w:r>
-              <w:rPr>
-                <w:lang w:val="en"/>
-              </w:rPr>
-              <w:t>Minimal</w:t>
-            </w:r>
-            <w:r>
-              <w:rPr>
-                <w:lang w:val="en"/>
-              </w:rPr>
-              <w:t xml:space="preserve"> – Hey, </w:t>
-            </w:r>
-            <w:proofErr w:type="gramStart"/>
-            <w:r>
-              <w:rPr>
-                <w:lang w:val="en"/>
-              </w:rPr>
-              <w:t>it’s</w:t>
-            </w:r>
-            <w:proofErr w:type="gramEnd"/>
-            <w:r>
-              <w:rPr>
-                <w:lang w:val="en"/>
-              </w:rPr>
-              <w:t xml:space="preserve"> not nothing…</w:t>
-            </w:r>
-          </w:p>
-        </w:tc>
-      </w:tr>
-      <w:tr>
-        <w:tc>
-          <w:tcPr>
-            <w:tcW w:w="426" w:type="dxa"/>
-          </w:tcPr>
-          <w:p>
-            <w:pPr>
-              <w:jc w:val="right"/>
-              <w:rPr>
-                <w:lang w:val="en"/>
-              </w:rPr>
-            </w:pPr>
-            <w:r>
-              <w:rPr>
-                <w:lang w:val="en"/>
-              </w:rPr>
-              <w:t>3</w:t>
-            </w:r>
-          </w:p>
-        </w:tc>
-        <w:tc>
-          <w:tcPr>
-            <w:tcW w:w="4110" w:type="dxa"/>
-          </w:tcPr>
-          <w:p>
-            <w:pPr>
-              <w:rPr>
-                <w:lang w:val="en"/>
-              </w:rPr>
-            </w:pPr>
-            <w:r>
-              <w:rPr>
-                <w:lang w:val="en"/>
-              </w:rPr>
-              <w:t xml:space="preserve">Improved - </w:t>
-            </w:r>
-            <w:r>
-              <w:rPr>
-                <w:lang w:val="en"/>
-              </w:rPr>
-              <w:t>Not great, not terrible.</w:t>
-            </w:r>
-          </w:p>
-        </w:tc>
-      </w:tr>
-      <w:tr>
-        <w:tc>
-          <w:tcPr>
-            <w:tcW w:w="426" w:type="dxa"/>
-          </w:tcPr>
-          <w:p>
-            <w:pPr>
-              <w:jc w:val="right"/>
-              <w:rPr>
-                <w:lang w:val="en"/>
-              </w:rPr>
-            </w:pPr>
-            <w:r>
-              <w:rPr>
-                <w:lang w:val="en"/>
-              </w:rPr>
-              <w:t>6</w:t>
-            </w:r>
-          </w:p>
-        </w:tc>
-        <w:tc>
-          <w:tcPr>
-            <w:tcW w:w="4110" w:type="dxa"/>
-          </w:tcPr>
-          <w:p>
-            <w:pPr>
-              <w:rPr>
-                <w:lang w:val="en"/>
-              </w:rPr>
-            </w:pPr>
-            <w:r>
-              <w:rPr>
-                <w:lang w:val="en"/>
-              </w:rPr>
-              <w:t xml:space="preserve">Solid – </w:t>
-            </w:r>
-            <w:r>
-              <w:rPr>
-                <w:lang w:val="en"/>
-              </w:rPr>
-              <w:t xml:space="preserve">Now </w:t>
-            </w:r>
-            <w:proofErr w:type="gramStart"/>
-            <w:r>
-              <w:rPr>
-                <w:lang w:val="en"/>
-              </w:rPr>
-              <w:t>we’re</w:t>
-            </w:r>
-            <w:proofErr w:type="gramEnd"/>
-            <w:r>
-              <w:rPr>
-                <w:lang w:val="en"/>
-              </w:rPr>
-              <w:t xml:space="preserve"> getting somewhere.</w:t>
-            </w:r>
-          </w:p>
-        </w:tc>
-      </w:tr>
-      <w:tr>
-        <w:tc>
-          <w:tcPr>
-            <w:tcW w:w="426" w:type="dxa"/>
-          </w:tcPr>
-          <w:p>
-            <w:pPr>
-              <w:jc w:val="right"/>
-              <w:rPr>
-                <w:lang w:val="en"/>
-              </w:rPr>
-            </w:pPr>
-            <w:r>
-              <w:rPr>
-                <w:lang w:val="en"/>
-              </w:rPr>
-              <w:t>10</w:t>
-            </w:r>
-          </w:p>
-        </w:tc>
-        <w:tc>
-          <w:tcPr>
-            <w:tcW w:w="4110" w:type="dxa"/>
-          </w:tcPr>
-          <w:p>
-            <w:pPr>
-              <w:rPr>
-                <w:lang w:val="en"/>
-              </w:rPr>
-            </w:pPr>
-            <w:r>
-              <w:rPr>
-                <w:lang w:val="en"/>
-              </w:rPr>
-              <w:t xml:space="preserve">Great </w:t>
-            </w:r>
-            <w:r>
-              <w:rPr>
-                <w:lang w:val="en"/>
-              </w:rPr>
-              <w:t>–</w:t>
-            </w:r>
-            <w:r>
-              <w:rPr>
-                <w:lang w:val="en"/>
-              </w:rPr>
-              <w:t xml:space="preserve"> </w:t>
-            </w:r>
-            <w:r>
-              <w:rPr>
-                <w:lang w:val="en"/>
-              </w:rPr>
-              <w:t>A wholly useful achievement.</w:t>
-            </w:r>
-          </w:p>
-        </w:tc>
-      </w:tr>
-      <w:tr>
-        <w:tc>
-          <w:tcPr>
-            <w:tcW w:w="426" w:type="dxa"/>
-          </w:tcPr>
-          <w:p>
-            <w:pPr>
-              <w:jc w:val="right"/>
-              <w:rPr>
-                <w:lang w:val="en"/>
-              </w:rPr>
-            </w:pPr>
-            <w:r>
-              <w:rPr>
-                <w:lang w:val="en"/>
-              </w:rPr>
-              <w:t>15</w:t>
-            </w:r>
-          </w:p>
-        </w:tc>
-        <w:tc>
-          <w:tcPr>
-            <w:tcW w:w="4110" w:type="dxa"/>
-          </w:tcPr>
-          <w:p>
-            <w:pPr>
-              <w:rPr>
-                <w:lang w:val="en"/>
-              </w:rPr>
-            </w:pPr>
-            <w:r>
-              <w:rPr>
-                <w:lang w:val="en"/>
-              </w:rPr>
-              <w:t>Miraculous</w:t>
-            </w:r>
-            <w:r>
-              <w:rPr>
-                <w:lang w:val="en"/>
-              </w:rPr>
-              <w:t xml:space="preserve"> – Success beyond anyone’s wildest expectations.</w:t>
-            </w:r>
-          </w:p>
-        </w:tc>
-      </w:tr>
-    </w:tbl>
-    <w:p>
-      <w:pPr>
-        <w:pStyle w:val="Subtitle"/>
-        <w:rPr>
-          <w:lang w:val="en"/>
-        </w:rPr>
-      </w:pPr>
-    </w:p>
-    <w:p>
-      <w:pPr>
-        <w:pStyle w:val="Subtitle"/>
-        <w:rPr>
-          <w:lang w:val="en"/>
-        </w:rPr>
-      </w:pPr>
-      <w:r>
-        <w:rPr>
-          <w:lang w:val="en"/>
-        </w:rPr>
-        <w:br w:type="column"/>
-      </w:r>
-      <w:r>
-        <w:rPr>
-          <w:lang w:val="en"/>
-        </w:rPr>
-        <w:lastRenderedPageBreak/>
-        <w:t>Knowledge</w:t>
-      </w:r>
-      <w:r>
-        <w:rPr>
-          <w:lang w:val="en"/>
-        </w:rPr>
-        <w:t xml:space="preserve"> Tests:</w:t>
-      </w:r>
-    </w:p>
-    <w:p>
-      <w:pPr>
-        <w:jc w:val="both"/>
-        <w:rPr>
-          <w:lang w:val="en"/>
-        </w:rPr>
-      </w:pPr>
-      <w:r>
-        <w:rPr>
-          <w:lang w:val="en"/>
-        </w:rPr>
-        <w:t xml:space="preserve">Knowledge tests are a special kind of </w:t>
-      </w:r>
-      <w:r>
-        <w:rPr>
-          <w:lang w:val="en"/>
-        </w:rPr>
-        <w:t>Gradient</w:t>
-      </w:r>
-      <w:r>
-        <w:rPr>
-          <w:lang w:val="en"/>
-        </w:rPr>
-        <w:t xml:space="preserve"> tests used to check a character’s knowledge about a specific subject.</w:t>
-      </w:r>
-    </w:p>
-    <w:p>
-      <w:pPr>
-        <w:jc w:val="both"/>
-        <w:rPr>
-          <w:lang w:val="en"/>
-        </w:rPr>
-      </w:pPr>
-      <w:r>
-        <w:rPr>
-          <w:lang w:val="en"/>
-        </w:rPr>
-        <w:t xml:space="preserve">The special thing about Knowledge tests is </w:t>
-      </w:r>
-      <w:r>
-        <w:rPr>
-          <w:lang w:val="en"/>
-        </w:rPr>
-        <w:t>the following: Any of the governing Attributes for the skill being tested that is not Intelligence is replaced by Intelligence for purposes of Knowledge tests, regardless of the skill’s actual profile.</w:t>
-      </w:r>
-    </w:p>
-    <w:p>
-      <w:pPr>
-        <w:spacing w:after="80"/>
-        <w:jc w:val="both"/>
-        <w:rPr>
-          <w:lang w:val="en"/>
-        </w:rPr>
-      </w:pPr>
-      <w:r>
-        <w:rPr>
-          <w:lang w:val="en"/>
-        </w:rPr>
-        <w:t>Of course, most Knowledge tests will be made with the Lore and Science skills, which already use Intelligence as their PGA and SGA. This rule comes into effect in all other cases, for example:</w:t>
-      </w:r>
-    </w:p>
-    <w:p>
-      <w:pPr>
-        <w:pStyle w:val="ListParagraph"/>
-        <w:numPr>
-          <w:ilvl w:val="0"/>
-          <w:numId w:val="11"/>
-        </w:numPr>
-        <w:spacing w:after="80"/>
-        <w:ind w:left="426" w:hanging="284"/>
-        <w:contextualSpacing w:val="0"/>
-        <w:jc w:val="both"/>
-        <w:rPr>
-          <w:lang w:val="en"/>
-        </w:rPr>
-      </w:pPr>
-      <w:r>
-        <w:rPr>
-          <w:lang w:val="en"/>
-        </w:rPr>
-        <w:t xml:space="preserve">A fighter rolling </w:t>
-      </w:r>
-      <w:r>
-        <w:rPr>
-          <w:lang w:val="en"/>
-        </w:rPr>
-        <w:t>Melee</w:t>
-      </w:r>
-      <w:r>
-        <w:rPr>
-          <w:lang w:val="en"/>
-        </w:rPr>
-        <w:t xml:space="preserve"> (Armed)</w:t>
-      </w:r>
-      <w:r>
+        </w:rPr>
+        <w:t>, Part II:</w:t>
+      </w:r>
+    </w:p>
+    <w:p>
+      <w:pPr>
+        <w:jc w:val="both"/>
+      </w:pPr>
+      <w:r>
+        <w:t>This section provides various tips for setting up Skill Tests and adjudicating their results. It’s meant mostly for GMs, though it won’t hurt if the players read it as well.</w:t>
+      </w:r>
+    </w:p>
+    <w:p>
+      <w:pPr>
+        <w:jc w:val="both"/>
         <w:rPr>
           <w:color w:val="FF0000"/>
-          <w:lang w:val="en"/>
-        </w:rPr>
-        <w:t xml:space="preserve"> </w:t>
-      </w:r>
-      <w:r>
-        <w:rPr>
-          <w:lang w:val="en"/>
-        </w:rPr>
-        <w:t xml:space="preserve">to </w:t>
-      </w:r>
-      <w:r>
-        <w:rPr>
-          <w:lang w:val="en"/>
-        </w:rPr>
-        <w:t xml:space="preserve">appraise the quality of a sword </w:t>
-      </w:r>
-      <w:r>
-        <w:rPr>
-          <w:lang w:val="en"/>
-        </w:rPr>
-        <w:t>he</w:t>
-      </w:r>
-      <w:r>
-        <w:rPr>
-          <w:lang w:val="en"/>
-        </w:rPr>
-        <w:t xml:space="preserve"> just found.</w:t>
-      </w:r>
-    </w:p>
-    <w:p>
-      <w:pPr>
-        <w:pStyle w:val="ListParagraph"/>
-        <w:numPr>
-          <w:ilvl w:val="0"/>
-          <w:numId w:val="11"/>
-        </w:numPr>
-        <w:spacing w:after="80"/>
-        <w:ind w:left="426" w:hanging="284"/>
-        <w:contextualSpacing w:val="0"/>
-        <w:jc w:val="both"/>
-        <w:rPr>
-          <w:lang w:val="en"/>
-        </w:rPr>
-      </w:pPr>
-      <w:r>
-        <w:rPr>
-          <w:lang w:val="en"/>
-        </w:rPr>
-        <w:t>A driver rolling Drive to assess the chances of his car making the jump across the chasm.</w:t>
-      </w:r>
-    </w:p>
-    <w:p>
-      <w:pPr>
-        <w:pStyle w:val="ListParagraph"/>
-        <w:numPr>
-          <w:ilvl w:val="0"/>
-          <w:numId w:val="11"/>
-        </w:numPr>
-        <w:ind w:left="426" w:hanging="284"/>
-        <w:jc w:val="both"/>
-        <w:rPr>
-          <w:lang w:val="en"/>
-        </w:rPr>
-      </w:pPr>
-      <w:r>
-        <w:rPr>
-          <w:lang w:val="en"/>
-        </w:rPr>
-        <w:t xml:space="preserve"> A thief rolling Skulduggery to recall information about a certain type of  lock.</w:t>
-      </w:r>
-    </w:p>
-    <w:p>
-      <w:pPr>
-        <w:rPr>
-          <w:lang w:val="en"/>
-        </w:rPr>
-      </w:pPr>
-    </w:p>
-    <w:p>
-      <w:pPr>
-        <w:pStyle w:val="Title"/>
-        <w:rPr>
-          <w:lang w:val="en"/>
-        </w:rPr>
-      </w:pPr>
-      <w:r>
-        <w:br w:type="column"/>
-      </w:r>
-      <w:r>
-        <w:t>Running Skill Tests</w:t>
-      </w:r>
-      <w:r>
-        <w:t>, Part II:</w:t>
-      </w:r>
-    </w:p>
-    <w:p>
-      <w:pPr>
-        <w:jc w:val="both"/>
-      </w:pPr>
-      <w:r>
-        <w:t>This section provides various tips for setting up Skill Tests and adjudicating their results. It’s meant mostly for GMs, though it won’t hurt if the players read it as well.</w:t>
-      </w:r>
-    </w:p>
-    <w:p>
-      <w:pPr>
-        <w:jc w:val="both"/>
+        </w:rPr>
+      </w:pPr>
+      <w:r>
         <w:rPr>
           <w:color w:val="FF0000"/>
         </w:rPr>
-      </w:pPr>
-      <w:r>
+        <w:t>Stating Intent (what?)</w:t>
+      </w:r>
+    </w:p>
+    <w:p>
+      <w:pPr>
+        <w:jc w:val="both"/>
         <w:rPr>
           <w:color w:val="FF0000"/>
         </w:rPr>
-        <w:t>Stating Intent (what?)</w:t>
-      </w:r>
-    </w:p>
-    <w:p>
-      <w:pPr>
-        <w:jc w:val="both"/>
+      </w:pPr>
+      <w:r>
         <w:rPr>
           <w:color w:val="FF0000"/>
         </w:rPr>
-      </w:pPr>
-      <w:r>
+        <w:t>Stating Method (how?)</w:t>
+      </w:r>
+    </w:p>
+    <w:p>
+      <w:pPr>
+        <w:jc w:val="both"/>
         <w:rPr>
           <w:color w:val="FF0000"/>
         </w:rPr>
-        <w:t>Stating Method (how?)</w:t>
-      </w:r>
-    </w:p>
-    <w:p>
-      <w:pPr>
-        <w:jc w:val="both"/>
+      </w:pPr>
+      <w:r>
         <w:rPr>
           <w:color w:val="FF0000"/>
         </w:rPr>
-      </w:pPr>
-      <w:r>
+        <w:t>Always Test Skills, Never Attributes</w:t>
+      </w:r>
+    </w:p>
+    <w:p>
+      <w:pPr>
+        <w:jc w:val="both"/>
         <w:rPr>
           <w:color w:val="FF0000"/>
         </w:rPr>
-        <w:t>Always Test Skills, Never Attributes</w:t>
-      </w:r>
-    </w:p>
-    <w:p>
-      <w:pPr>
-        <w:jc w:val="both"/>
+      </w:pPr>
+      <w:r>
         <w:rPr>
           <w:color w:val="FF0000"/>
         </w:rPr>
-      </w:pPr>
-      <w:r>
+        <w:t>Two Directions</w:t>
+      </w:r>
+    </w:p>
+    <w:p>
+      <w:pPr>
+        <w:jc w:val="both"/>
         <w:rPr>
           <w:color w:val="FF0000"/>
         </w:rPr>
-        <w:t>Two Directions</w:t>
-      </w:r>
-    </w:p>
-    <w:p>
-      <w:pPr>
-        <w:jc w:val="both"/>
+      </w:pPr>
+      <w:r>
         <w:rPr>
           <w:color w:val="FF0000"/>
         </w:rPr>
-      </w:pPr>
-      <w:r>
-        <w:rPr>
-          <w:color w:val="FF0000"/>
-        </w:rPr>
         <w:t>Failure Complicates the Matter</w:t>
-      </w:r>
-    </w:p>
-    <w:p>
-      <w:pPr>
-        <w:jc w:val="both"/>
-        <w:rPr>
-          <w:color w:val="FF0000"/>
-        </w:rPr>
-      </w:pPr>
-      <w:r>
-        <w:rPr>
-          <w:color w:val="FF0000"/>
-        </w:rPr>
-        <w:t>Let it Ride</w:t>
       </w:r>
     </w:p>
     <w:p>
@@ -10908,12 +11047,7 @@
     </w:p>
     <w:p/>
     <w:sectPr>
-      <w:headerReference w:type="even" r:id="rId8"/>
-      <w:headerReference w:type="default" r:id="rId9"/>
-      <w:footerReference w:type="even" r:id="rId10"/>
-      <w:footerReference w:type="default" r:id="rId11"/>
-      <w:headerReference w:type="first" r:id="rId12"/>
-      <w:footerReference w:type="first" r:id="rId13"/>
+      <w:footerReference w:type="default" r:id="rId8"/>
       <w:type w:val="continuous"/>
       <w:pgSz w:w="12240" w:h="15840"/>
       <w:pgMar w:top="1134" w:right="1418" w:bottom="1418" w:left="1134" w:header="709" w:footer="709" w:gutter="0"/>
@@ -10957,16 +11091,6 @@
 
 <file path=word/footer1.xml><?xml version="1.0" encoding="utf-8"?>
 <w:ftr xmlns:wpc="http://schemas.microsoft.com/office/word/2010/wordprocessingCanvas" xmlns:cx="http://schemas.microsoft.com/office/drawing/2014/chartex" xmlns:cx1="http://schemas.microsoft.com/office/drawing/2015/9/8/chartex" xmlns:cx2="http://schemas.microsoft.com/office/drawing/2015/10/21/chartex" xmlns:cx3="http://schemas.microsoft.com/office/drawing/2016/5/9/chartex" xmlns:cx4="http://schemas.microsoft.com/office/drawing/2016/5/10/chartex" xmlns:cx5="http://schemas.microsoft.com/office/drawing/2016/5/11/chartex" xmlns:cx6="http://schemas.microsoft.com/office/drawing/2016/5/12/chartex" xmlns:cx7="http://schemas.microsoft.com/office/drawing/2016/5/13/chartex" xmlns:cx8="http://schemas.microsoft.com/office/drawing/2016/5/14/chartex" xmlns:mc="http://schemas.openxmlformats.org/markup-compatibility/2006" xmlns:aink="http://schemas.microsoft.com/office/drawing/2016/ink" xmlns:am3d="http://schemas.microsoft.com/office/drawing/2017/model3d" xmlns:o="urn:schemas-microsoft-com:office:office" xmlns:r="http://schemas.openxmlformats.org/officeDocument/2006/relationships" xmlns:m="http://schemas.openxmlformats.org/officeDocument/2006/math" xmlns:v="urn:schemas-microsoft-com:vml" xmlns:wp14="http://schemas.microsoft.com/office/word/2010/wordprocessingDrawing" xmlns:wp="http://schemas.openxmlformats.org/drawingml/2006/wordprocessingDrawing" xmlns:w10="urn:schemas-microsoft-com:office:word" xmlns:w="http://schemas.openxmlformats.org/wordprocessingml/2006/main" xmlns:w14="http://schemas.microsoft.com/office/word/2010/wordml" xmlns:w15="http://schemas.microsoft.com/office/word/2012/wordml" xmlns:w16cex="http://schemas.microsoft.com/office/word/2018/wordml/cex" xmlns:w16cid="http://schemas.microsoft.com/office/word/2016/wordml/cid" xmlns:w16="http://schemas.microsoft.com/office/word/2018/wordml" xmlns:w16se="http://schemas.microsoft.com/office/word/2015/wordml/symex" xmlns:wpg="http://schemas.microsoft.com/office/word/2010/wordprocessingGroup" xmlns:wpi="http://schemas.microsoft.com/office/word/2010/wordprocessingInk" xmlns:wne="http://schemas.microsoft.com/office/word/2006/wordml" xmlns:wps="http://schemas.microsoft.com/office/word/2010/wordprocessingShape" mc:Ignorable="w14 w15 w16se w16cid w16 w16cex wp14">
-  <w:p>
-    <w:pPr>
-      <w:pStyle w:val="Footer"/>
-    </w:pPr>
-  </w:p>
-</w:ftr>
-</file>
-
-<file path=word/footer2.xml><?xml version="1.0" encoding="utf-8"?>
-<w:ftr xmlns:wpc="http://schemas.microsoft.com/office/word/2010/wordprocessingCanvas" xmlns:cx="http://schemas.microsoft.com/office/drawing/2014/chartex" xmlns:cx1="http://schemas.microsoft.com/office/drawing/2015/9/8/chartex" xmlns:cx2="http://schemas.microsoft.com/office/drawing/2015/10/21/chartex" xmlns:cx3="http://schemas.microsoft.com/office/drawing/2016/5/9/chartex" xmlns:cx4="http://schemas.microsoft.com/office/drawing/2016/5/10/chartex" xmlns:cx5="http://schemas.microsoft.com/office/drawing/2016/5/11/chartex" xmlns:cx6="http://schemas.microsoft.com/office/drawing/2016/5/12/chartex" xmlns:cx7="http://schemas.microsoft.com/office/drawing/2016/5/13/chartex" xmlns:cx8="http://schemas.microsoft.com/office/drawing/2016/5/14/chartex" xmlns:mc="http://schemas.openxmlformats.org/markup-compatibility/2006" xmlns:aink="http://schemas.microsoft.com/office/drawing/2016/ink" xmlns:am3d="http://schemas.microsoft.com/office/drawing/2017/model3d" xmlns:o="urn:schemas-microsoft-com:office:office" xmlns:r="http://schemas.openxmlformats.org/officeDocument/2006/relationships" xmlns:m="http://schemas.openxmlformats.org/officeDocument/2006/math" xmlns:v="urn:schemas-microsoft-com:vml" xmlns:wp14="http://schemas.microsoft.com/office/word/2010/wordprocessingDrawing" xmlns:wp="http://schemas.openxmlformats.org/drawingml/2006/wordprocessingDrawing" xmlns:w10="urn:schemas-microsoft-com:office:word" xmlns:w="http://schemas.openxmlformats.org/wordprocessingml/2006/main" xmlns:w14="http://schemas.microsoft.com/office/word/2010/wordml" xmlns:w15="http://schemas.microsoft.com/office/word/2012/wordml" xmlns:w16cex="http://schemas.microsoft.com/office/word/2018/wordml/cex" xmlns:w16cid="http://schemas.microsoft.com/office/word/2016/wordml/cid" xmlns:w16="http://schemas.microsoft.com/office/word/2018/wordml" xmlns:w16se="http://schemas.microsoft.com/office/word/2015/wordml/symex" xmlns:wpg="http://schemas.microsoft.com/office/word/2010/wordprocessingGroup" xmlns:wpi="http://schemas.microsoft.com/office/word/2010/wordprocessingInk" xmlns:wne="http://schemas.microsoft.com/office/word/2006/wordml" xmlns:wps="http://schemas.microsoft.com/office/word/2010/wordprocessingShape" mc:Ignorable="w14 w15 w16se w16cid w16 w16cex wp14">
   <w:sdt>
     <w:sdtPr>
       <w:id w:val="983897002"/>
@@ -10975,7 +11099,6 @@
         <w:docPartUnique/>
       </w:docPartObj>
     </w:sdtPr>
-    <w:sdtEndPr/>
     <w:sdtContent>
       <w:sdt>
         <w:sdtPr>
@@ -10985,7 +11108,6 @@
             <w:docPartUnique/>
           </w:docPartObj>
         </w:sdtPr>
-        <w:sdtEndPr/>
         <w:sdtContent>
           <w:p>
             <w:pPr>
@@ -11095,16 +11217,6 @@
 </w:ftr>
 </file>
 
-<file path=word/footer3.xml><?xml version="1.0" encoding="utf-8"?>
-<w:ftr xmlns:wpc="http://schemas.microsoft.com/office/word/2010/wordprocessingCanvas" xmlns:cx="http://schemas.microsoft.com/office/drawing/2014/chartex" xmlns:cx1="http://schemas.microsoft.com/office/drawing/2015/9/8/chartex" xmlns:cx2="http://schemas.microsoft.com/office/drawing/2015/10/21/chartex" xmlns:cx3="http://schemas.microsoft.com/office/drawing/2016/5/9/chartex" xmlns:cx4="http://schemas.microsoft.com/office/drawing/2016/5/10/chartex" xmlns:cx5="http://schemas.microsoft.com/office/drawing/2016/5/11/chartex" xmlns:cx6="http://schemas.microsoft.com/office/drawing/2016/5/12/chartex" xmlns:cx7="http://schemas.microsoft.com/office/drawing/2016/5/13/chartex" xmlns:cx8="http://schemas.microsoft.com/office/drawing/2016/5/14/chartex" xmlns:mc="http://schemas.openxmlformats.org/markup-compatibility/2006" xmlns:aink="http://schemas.microsoft.com/office/drawing/2016/ink" xmlns:am3d="http://schemas.microsoft.com/office/drawing/2017/model3d" xmlns:o="urn:schemas-microsoft-com:office:office" xmlns:r="http://schemas.openxmlformats.org/officeDocument/2006/relationships" xmlns:m="http://schemas.openxmlformats.org/officeDocument/2006/math" xmlns:v="urn:schemas-microsoft-com:vml" xmlns:wp14="http://schemas.microsoft.com/office/word/2010/wordprocessingDrawing" xmlns:wp="http://schemas.openxmlformats.org/drawingml/2006/wordprocessingDrawing" xmlns:w10="urn:schemas-microsoft-com:office:word" xmlns:w="http://schemas.openxmlformats.org/wordprocessingml/2006/main" xmlns:w14="http://schemas.microsoft.com/office/word/2010/wordml" xmlns:w15="http://schemas.microsoft.com/office/word/2012/wordml" xmlns:w16cex="http://schemas.microsoft.com/office/word/2018/wordml/cex" xmlns:w16cid="http://schemas.microsoft.com/office/word/2016/wordml/cid" xmlns:w16="http://schemas.microsoft.com/office/word/2018/wordml" xmlns:w16se="http://schemas.microsoft.com/office/word/2015/wordml/symex" xmlns:wpg="http://schemas.microsoft.com/office/word/2010/wordprocessingGroup" xmlns:wpi="http://schemas.microsoft.com/office/word/2010/wordprocessingInk" xmlns:wne="http://schemas.microsoft.com/office/word/2006/wordml" xmlns:wps="http://schemas.microsoft.com/office/word/2010/wordprocessingShape" mc:Ignorable="w14 w15 w16se w16cid w16 w16cex wp14">
-  <w:p>
-    <w:pPr>
-      <w:pStyle w:val="Footer"/>
-    </w:pPr>
-  </w:p>
-</w:ftr>
-</file>
-
 <file path=word/footnotes.xml><?xml version="1.0" encoding="utf-8"?>
 <w:footnotes xmlns:wpc="http://schemas.microsoft.com/office/word/2010/wordprocessingCanvas" xmlns:cx="http://schemas.microsoft.com/office/drawing/2014/chartex" xmlns:cx1="http://schemas.microsoft.com/office/drawing/2015/9/8/chartex" xmlns:cx2="http://schemas.microsoft.com/office/drawing/2015/10/21/chartex" xmlns:cx3="http://schemas.microsoft.com/office/drawing/2016/5/9/chartex" xmlns:cx4="http://schemas.microsoft.com/office/drawing/2016/5/10/chartex" xmlns:cx5="http://schemas.microsoft.com/office/drawing/2016/5/11/chartex" xmlns:cx6="http://schemas.microsoft.com/office/drawing/2016/5/12/chartex" xmlns:cx7="http://schemas.microsoft.com/office/drawing/2016/5/13/chartex" xmlns:cx8="http://schemas.microsoft.com/office/drawing/2016/5/14/chartex" xmlns:mc="http://schemas.openxmlformats.org/markup-compatibility/2006" xmlns:aink="http://schemas.microsoft.com/office/drawing/2016/ink" xmlns:am3d="http://schemas.microsoft.com/office/drawing/2017/model3d" xmlns:o="urn:schemas-microsoft-com:office:office" xmlns:r="http://schemas.openxmlformats.org/officeDocument/2006/relationships" xmlns:m="http://schemas.openxmlformats.org/officeDocument/2006/math" xmlns:v="urn:schemas-microsoft-com:vml" xmlns:wp14="http://schemas.microsoft.com/office/word/2010/wordprocessingDrawing" xmlns:wp="http://schemas.openxmlformats.org/drawingml/2006/wordprocessingDrawing" xmlns:w10="urn:schemas-microsoft-com:office:word" xmlns:w="http://schemas.openxmlformats.org/wordprocessingml/2006/main" xmlns:w14="http://schemas.microsoft.com/office/word/2010/wordml" xmlns:w15="http://schemas.microsoft.com/office/word/2012/wordml" xmlns:w16cex="http://schemas.microsoft.com/office/word/2018/wordml/cex" xmlns:w16cid="http://schemas.microsoft.com/office/word/2016/wordml/cid" xmlns:w16="http://schemas.microsoft.com/office/word/2018/wordml" xmlns:w16se="http://schemas.microsoft.com/office/word/2015/wordml/symex" xmlns:wpg="http://schemas.microsoft.com/office/word/2010/wordprocessingGroup" xmlns:wpi="http://schemas.microsoft.com/office/word/2010/wordprocessingInk" xmlns:wne="http://schemas.microsoft.com/office/word/2006/wordml" xmlns:wps="http://schemas.microsoft.com/office/word/2010/wordprocessingShape" mc:Ignorable="w14 w15 w16se w16cid w16 w16cex wp14">
   <w:footnote w:type="separator" w:id="-1">
@@ -11128,36 +11240,6 @@
     </w:p>
   </w:footnote>
 </w:footnotes>
-</file>
-
-<file path=word/header1.xml><?xml version="1.0" encoding="utf-8"?>
-<w:hdr xmlns:wpc="http://schemas.microsoft.com/office/word/2010/wordprocessingCanvas" xmlns:cx="http://schemas.microsoft.com/office/drawing/2014/chartex" xmlns:cx1="http://schemas.microsoft.com/office/drawing/2015/9/8/chartex" xmlns:cx2="http://schemas.microsoft.com/office/drawing/2015/10/21/chartex" xmlns:cx3="http://schemas.microsoft.com/office/drawing/2016/5/9/chartex" xmlns:cx4="http://schemas.microsoft.com/office/drawing/2016/5/10/chartex" xmlns:cx5="http://schemas.microsoft.com/office/drawing/2016/5/11/chartex" xmlns:cx6="http://schemas.microsoft.com/office/drawing/2016/5/12/chartex" xmlns:cx7="http://schemas.microsoft.com/office/drawing/2016/5/13/chartex" xmlns:cx8="http://schemas.microsoft.com/office/drawing/2016/5/14/chartex" xmlns:mc="http://schemas.openxmlformats.org/markup-compatibility/2006" xmlns:aink="http://schemas.microsoft.com/office/drawing/2016/ink" xmlns:am3d="http://schemas.microsoft.com/office/drawing/2017/model3d" xmlns:o="urn:schemas-microsoft-com:office:office" xmlns:r="http://schemas.openxmlformats.org/officeDocument/2006/relationships" xmlns:m="http://schemas.openxmlformats.org/officeDocument/2006/math" xmlns:v="urn:schemas-microsoft-com:vml" xmlns:wp14="http://schemas.microsoft.com/office/word/2010/wordprocessingDrawing" xmlns:wp="http://schemas.openxmlformats.org/drawingml/2006/wordprocessingDrawing" xmlns:w10="urn:schemas-microsoft-com:office:word" xmlns:w="http://schemas.openxmlformats.org/wordprocessingml/2006/main" xmlns:w14="http://schemas.microsoft.com/office/word/2010/wordml" xmlns:w15="http://schemas.microsoft.com/office/word/2012/wordml" xmlns:w16cex="http://schemas.microsoft.com/office/word/2018/wordml/cex" xmlns:w16cid="http://schemas.microsoft.com/office/word/2016/wordml/cid" xmlns:w16="http://schemas.microsoft.com/office/word/2018/wordml" xmlns:w16se="http://schemas.microsoft.com/office/word/2015/wordml/symex" xmlns:wpg="http://schemas.microsoft.com/office/word/2010/wordprocessingGroup" xmlns:wpi="http://schemas.microsoft.com/office/word/2010/wordprocessingInk" xmlns:wne="http://schemas.microsoft.com/office/word/2006/wordml" xmlns:wps="http://schemas.microsoft.com/office/word/2010/wordprocessingShape" mc:Ignorable="w14 w15 w16se w16cid w16 w16cex wp14">
-  <w:p>
-    <w:pPr>
-      <w:pStyle w:val="Header"/>
-    </w:pPr>
-  </w:p>
-</w:hdr>
-</file>
-
-<file path=word/header2.xml><?xml version="1.0" encoding="utf-8"?>
-<w:hdr xmlns:wpc="http://schemas.microsoft.com/office/word/2010/wordprocessingCanvas" xmlns:cx="http://schemas.microsoft.com/office/drawing/2014/chartex" xmlns:cx1="http://schemas.microsoft.com/office/drawing/2015/9/8/chartex" xmlns:cx2="http://schemas.microsoft.com/office/drawing/2015/10/21/chartex" xmlns:cx3="http://schemas.microsoft.com/office/drawing/2016/5/9/chartex" xmlns:cx4="http://schemas.microsoft.com/office/drawing/2016/5/10/chartex" xmlns:cx5="http://schemas.microsoft.com/office/drawing/2016/5/11/chartex" xmlns:cx6="http://schemas.microsoft.com/office/drawing/2016/5/12/chartex" xmlns:cx7="http://schemas.microsoft.com/office/drawing/2016/5/13/chartex" xmlns:cx8="http://schemas.microsoft.com/office/drawing/2016/5/14/chartex" xmlns:mc="http://schemas.openxmlformats.org/markup-compatibility/2006" xmlns:aink="http://schemas.microsoft.com/office/drawing/2016/ink" xmlns:am3d="http://schemas.microsoft.com/office/drawing/2017/model3d" xmlns:o="urn:schemas-microsoft-com:office:office" xmlns:r="http://schemas.openxmlformats.org/officeDocument/2006/relationships" xmlns:m="http://schemas.openxmlformats.org/officeDocument/2006/math" xmlns:v="urn:schemas-microsoft-com:vml" xmlns:wp14="http://schemas.microsoft.com/office/word/2010/wordprocessingDrawing" xmlns:wp="http://schemas.openxmlformats.org/drawingml/2006/wordprocessingDrawing" xmlns:w10="urn:schemas-microsoft-com:office:word" xmlns:w="http://schemas.openxmlformats.org/wordprocessingml/2006/main" xmlns:w14="http://schemas.microsoft.com/office/word/2010/wordml" xmlns:w15="http://schemas.microsoft.com/office/word/2012/wordml" xmlns:w16cex="http://schemas.microsoft.com/office/word/2018/wordml/cex" xmlns:w16cid="http://schemas.microsoft.com/office/word/2016/wordml/cid" xmlns:w16="http://schemas.microsoft.com/office/word/2018/wordml" xmlns:w16se="http://schemas.microsoft.com/office/word/2015/wordml/symex" xmlns:wpg="http://schemas.microsoft.com/office/word/2010/wordprocessingGroup" xmlns:wpi="http://schemas.microsoft.com/office/word/2010/wordprocessingInk" xmlns:wne="http://schemas.microsoft.com/office/word/2006/wordml" xmlns:wps="http://schemas.microsoft.com/office/word/2010/wordprocessingShape" mc:Ignorable="w14 w15 w16se w16cid w16 w16cex wp14">
-  <w:p>
-    <w:pPr>
-      <w:pStyle w:val="Header"/>
-    </w:pPr>
-  </w:p>
-</w:hdr>
-</file>
-
-<file path=word/header3.xml><?xml version="1.0" encoding="utf-8"?>
-<w:hdr xmlns:wpc="http://schemas.microsoft.com/office/word/2010/wordprocessingCanvas" xmlns:cx="http://schemas.microsoft.com/office/drawing/2014/chartex" xmlns:cx1="http://schemas.microsoft.com/office/drawing/2015/9/8/chartex" xmlns:cx2="http://schemas.microsoft.com/office/drawing/2015/10/21/chartex" xmlns:cx3="http://schemas.microsoft.com/office/drawing/2016/5/9/chartex" xmlns:cx4="http://schemas.microsoft.com/office/drawing/2016/5/10/chartex" xmlns:cx5="http://schemas.microsoft.com/office/drawing/2016/5/11/chartex" xmlns:cx6="http://schemas.microsoft.com/office/drawing/2016/5/12/chartex" xmlns:cx7="http://schemas.microsoft.com/office/drawing/2016/5/13/chartex" xmlns:cx8="http://schemas.microsoft.com/office/drawing/2016/5/14/chartex" xmlns:mc="http://schemas.openxmlformats.org/markup-compatibility/2006" xmlns:aink="http://schemas.microsoft.com/office/drawing/2016/ink" xmlns:am3d="http://schemas.microsoft.com/office/drawing/2017/model3d" xmlns:o="urn:schemas-microsoft-com:office:office" xmlns:r="http://schemas.openxmlformats.org/officeDocument/2006/relationships" xmlns:m="http://schemas.openxmlformats.org/officeDocument/2006/math" xmlns:v="urn:schemas-microsoft-com:vml" xmlns:wp14="http://schemas.microsoft.com/office/word/2010/wordprocessingDrawing" xmlns:wp="http://schemas.openxmlformats.org/drawingml/2006/wordprocessingDrawing" xmlns:w10="urn:schemas-microsoft-com:office:word" xmlns:w="http://schemas.openxmlformats.org/wordprocessingml/2006/main" xmlns:w14="http://schemas.microsoft.com/office/word/2010/wordml" xmlns:w15="http://schemas.microsoft.com/office/word/2012/wordml" xmlns:w16cex="http://schemas.microsoft.com/office/word/2018/wordml/cex" xmlns:w16cid="http://schemas.microsoft.com/office/word/2016/wordml/cid" xmlns:w16="http://schemas.microsoft.com/office/word/2018/wordml" xmlns:w16se="http://schemas.microsoft.com/office/word/2015/wordml/symex" xmlns:wpg="http://schemas.microsoft.com/office/word/2010/wordprocessingGroup" xmlns:wpi="http://schemas.microsoft.com/office/word/2010/wordprocessingInk" xmlns:wne="http://schemas.microsoft.com/office/word/2006/wordml" xmlns:wps="http://schemas.microsoft.com/office/word/2010/wordprocessingShape" mc:Ignorable="w14 w15 w16se w16cid w16 w16cex wp14">
-  <w:p>
-    <w:pPr>
-      <w:pStyle w:val="Header"/>
-    </w:pPr>
-  </w:p>
-</w:hdr>
 </file>
 
 <file path=word/numbering.xml><?xml version="1.0" encoding="utf-8"?>
@@ -11389,6 +11471,119 @@
     </w:lvl>
   </w:abstractNum>
   <w:abstractNum w:abstractNumId="2" w15:restartNumberingAfterBreak="0">
+    <w:nsid w:val="0EB024A6"/>
+    <w:multiLevelType w:val="hybridMultilevel"/>
+    <w:tmpl w:val="602017F4"/>
+    <w:lvl w:ilvl="0" w:tplc="241A0001">
+      <w:start w:val="1"/>
+      <w:numFmt w:val="bullet"/>
+      <w:lvlText w:val=""/>
+      <w:lvlJc w:val="left"/>
+      <w:pPr>
+        <w:ind w:left="720" w:hanging="360"/>
+      </w:pPr>
+      <w:rPr>
+        <w:rFonts w:ascii="Symbol" w:hAnsi="Symbol" w:hint="default"/>
+      </w:rPr>
+    </w:lvl>
+    <w:lvl w:ilvl="1" w:tplc="241A0003" w:tentative="1">
+      <w:start w:val="1"/>
+      <w:numFmt w:val="bullet"/>
+      <w:lvlText w:val="o"/>
+      <w:lvlJc w:val="left"/>
+      <w:pPr>
+        <w:ind w:left="1440" w:hanging="360"/>
+      </w:pPr>
+      <w:rPr>
+        <w:rFonts w:ascii="Courier New" w:hAnsi="Courier New" w:cs="Courier New" w:hint="default"/>
+      </w:rPr>
+    </w:lvl>
+    <w:lvl w:ilvl="2" w:tplc="241A0005" w:tentative="1">
+      <w:start w:val="1"/>
+      <w:numFmt w:val="bullet"/>
+      <w:lvlText w:val=""/>
+      <w:lvlJc w:val="left"/>
+      <w:pPr>
+        <w:ind w:left="2160" w:hanging="360"/>
+      </w:pPr>
+      <w:rPr>
+        <w:rFonts w:ascii="Wingdings" w:hAnsi="Wingdings" w:hint="default"/>
+      </w:rPr>
+    </w:lvl>
+    <w:lvl w:ilvl="3" w:tplc="241A0001" w:tentative="1">
+      <w:start w:val="1"/>
+      <w:numFmt w:val="bullet"/>
+      <w:lvlText w:val=""/>
+      <w:lvlJc w:val="left"/>
+      <w:pPr>
+        <w:ind w:left="2880" w:hanging="360"/>
+      </w:pPr>
+      <w:rPr>
+        <w:rFonts w:ascii="Symbol" w:hAnsi="Symbol" w:hint="default"/>
+      </w:rPr>
+    </w:lvl>
+    <w:lvl w:ilvl="4" w:tplc="241A0003" w:tentative="1">
+      <w:start w:val="1"/>
+      <w:numFmt w:val="bullet"/>
+      <w:lvlText w:val="o"/>
+      <w:lvlJc w:val="left"/>
+      <w:pPr>
+        <w:ind w:left="3600" w:hanging="360"/>
+      </w:pPr>
+      <w:rPr>
+        <w:rFonts w:ascii="Courier New" w:hAnsi="Courier New" w:cs="Courier New" w:hint="default"/>
+      </w:rPr>
+    </w:lvl>
+    <w:lvl w:ilvl="5" w:tplc="241A0005" w:tentative="1">
+      <w:start w:val="1"/>
+      <w:numFmt w:val="bullet"/>
+      <w:lvlText w:val=""/>
+      <w:lvlJc w:val="left"/>
+      <w:pPr>
+        <w:ind w:left="4320" w:hanging="360"/>
+      </w:pPr>
+      <w:rPr>
+        <w:rFonts w:ascii="Wingdings" w:hAnsi="Wingdings" w:hint="default"/>
+      </w:rPr>
+    </w:lvl>
+    <w:lvl w:ilvl="6" w:tplc="241A0001" w:tentative="1">
+      <w:start w:val="1"/>
+      <w:numFmt w:val="bullet"/>
+      <w:lvlText w:val=""/>
+      <w:lvlJc w:val="left"/>
+      <w:pPr>
+        <w:ind w:left="5040" w:hanging="360"/>
+      </w:pPr>
+      <w:rPr>
+        <w:rFonts w:ascii="Symbol" w:hAnsi="Symbol" w:hint="default"/>
+      </w:rPr>
+    </w:lvl>
+    <w:lvl w:ilvl="7" w:tplc="241A0003" w:tentative="1">
+      <w:start w:val="1"/>
+      <w:numFmt w:val="bullet"/>
+      <w:lvlText w:val="o"/>
+      <w:lvlJc w:val="left"/>
+      <w:pPr>
+        <w:ind w:left="5760" w:hanging="360"/>
+      </w:pPr>
+      <w:rPr>
+        <w:rFonts w:ascii="Courier New" w:hAnsi="Courier New" w:cs="Courier New" w:hint="default"/>
+      </w:rPr>
+    </w:lvl>
+    <w:lvl w:ilvl="8" w:tplc="241A0005" w:tentative="1">
+      <w:start w:val="1"/>
+      <w:numFmt w:val="bullet"/>
+      <w:lvlText w:val=""/>
+      <w:lvlJc w:val="left"/>
+      <w:pPr>
+        <w:ind w:left="6480" w:hanging="360"/>
+      </w:pPr>
+      <w:rPr>
+        <w:rFonts w:ascii="Wingdings" w:hAnsi="Wingdings" w:hint="default"/>
+      </w:rPr>
+    </w:lvl>
+  </w:abstractNum>
+  <w:abstractNum w:abstractNumId="3" w15:restartNumberingAfterBreak="0">
     <w:nsid w:val="11C906CD"/>
     <w:multiLevelType w:val="hybridMultilevel"/>
     <w:tmpl w:val="1E0AAE94"/>
@@ -11501,7 +11696,7 @@
       </w:rPr>
     </w:lvl>
   </w:abstractNum>
-  <w:abstractNum w:abstractNumId="3" w15:restartNumberingAfterBreak="0">
+  <w:abstractNum w:abstractNumId="4" w15:restartNumberingAfterBreak="0">
     <w:nsid w:val="14774797"/>
     <w:multiLevelType w:val="hybridMultilevel"/>
     <w:tmpl w:val="58DC6F44"/>
@@ -11614,7 +11809,7 @@
       </w:rPr>
     </w:lvl>
   </w:abstractNum>
-  <w:abstractNum w:abstractNumId="4" w15:restartNumberingAfterBreak="0">
+  <w:abstractNum w:abstractNumId="5" w15:restartNumberingAfterBreak="0">
     <w:nsid w:val="19EC2D09"/>
     <w:multiLevelType w:val="hybridMultilevel"/>
     <w:tmpl w:val="D3A60994"/>
@@ -11727,7 +11922,7 @@
       </w:rPr>
     </w:lvl>
   </w:abstractNum>
-  <w:abstractNum w:abstractNumId="5" w15:restartNumberingAfterBreak="0">
+  <w:abstractNum w:abstractNumId="6" w15:restartNumberingAfterBreak="0">
     <w:nsid w:val="1A5C78F2"/>
     <w:multiLevelType w:val="hybridMultilevel"/>
     <w:tmpl w:val="88CC84BC"/>
@@ -11840,7 +12035,7 @@
       </w:rPr>
     </w:lvl>
   </w:abstractNum>
-  <w:abstractNum w:abstractNumId="6" w15:restartNumberingAfterBreak="0">
+  <w:abstractNum w:abstractNumId="7" w15:restartNumberingAfterBreak="0">
     <w:nsid w:val="1B2352BF"/>
     <w:multiLevelType w:val="hybridMultilevel"/>
     <w:tmpl w:val="62106C5E"/>
@@ -11953,7 +12148,7 @@
       </w:rPr>
     </w:lvl>
   </w:abstractNum>
-  <w:abstractNum w:abstractNumId="7" w15:restartNumberingAfterBreak="0">
+  <w:abstractNum w:abstractNumId="8" w15:restartNumberingAfterBreak="0">
     <w:nsid w:val="20063B0F"/>
     <w:multiLevelType w:val="hybridMultilevel"/>
     <w:tmpl w:val="F9F6D660"/>
@@ -12066,7 +12261,7 @@
       </w:rPr>
     </w:lvl>
   </w:abstractNum>
-  <w:abstractNum w:abstractNumId="8" w15:restartNumberingAfterBreak="0">
+  <w:abstractNum w:abstractNumId="9" w15:restartNumberingAfterBreak="0">
     <w:nsid w:val="46183E29"/>
     <w:multiLevelType w:val="hybridMultilevel"/>
     <w:tmpl w:val="D46028DA"/>
@@ -12179,7 +12374,7 @@
       </w:rPr>
     </w:lvl>
   </w:abstractNum>
-  <w:abstractNum w:abstractNumId="9" w15:restartNumberingAfterBreak="0">
+  <w:abstractNum w:abstractNumId="10" w15:restartNumberingAfterBreak="0">
     <w:nsid w:val="48EC57A4"/>
     <w:multiLevelType w:val="hybridMultilevel"/>
     <w:tmpl w:val="F216B526"/>
@@ -12292,7 +12487,7 @@
       </w:rPr>
     </w:lvl>
   </w:abstractNum>
-  <w:abstractNum w:abstractNumId="10" w15:restartNumberingAfterBreak="0">
+  <w:abstractNum w:abstractNumId="11" w15:restartNumberingAfterBreak="0">
     <w:nsid w:val="4EA566B1"/>
     <w:multiLevelType w:val="hybridMultilevel"/>
     <w:tmpl w:val="A092A9CC"/>
@@ -12405,7 +12600,7 @@
       </w:rPr>
     </w:lvl>
   </w:abstractNum>
-  <w:abstractNum w:abstractNumId="11" w15:restartNumberingAfterBreak="0">
+  <w:abstractNum w:abstractNumId="12" w15:restartNumberingAfterBreak="0">
     <w:nsid w:val="64846D1D"/>
     <w:multiLevelType w:val="hybridMultilevel"/>
     <w:tmpl w:val="C8947256"/>
@@ -12518,7 +12713,7 @@
       </w:rPr>
     </w:lvl>
   </w:abstractNum>
-  <w:abstractNum w:abstractNumId="12" w15:restartNumberingAfterBreak="0">
+  <w:abstractNum w:abstractNumId="13" w15:restartNumberingAfterBreak="0">
     <w:nsid w:val="65717E31"/>
     <w:multiLevelType w:val="hybridMultilevel"/>
     <w:tmpl w:val="09927724"/>
@@ -12631,7 +12826,7 @@
       </w:rPr>
     </w:lvl>
   </w:abstractNum>
-  <w:abstractNum w:abstractNumId="13" w15:restartNumberingAfterBreak="0">
+  <w:abstractNum w:abstractNumId="14" w15:restartNumberingAfterBreak="0">
     <w:nsid w:val="76EF7CED"/>
     <w:multiLevelType w:val="hybridMultilevel"/>
     <w:tmpl w:val="D69A5A08"/>
@@ -12744,7 +12939,7 @@
       </w:rPr>
     </w:lvl>
   </w:abstractNum>
-  <w:abstractNum w:abstractNumId="14" w15:restartNumberingAfterBreak="0">
+  <w:abstractNum w:abstractNumId="15" w15:restartNumberingAfterBreak="0">
     <w:nsid w:val="7CE81FCD"/>
     <w:multiLevelType w:val="hybridMultilevel"/>
     <w:tmpl w:val="67D4A718"/>
@@ -12858,49 +13053,52 @@
     </w:lvl>
   </w:abstractNum>
   <w:num w:numId="1">
-    <w:abstractNumId w:val="4"/>
+    <w:abstractNumId w:val="5"/>
   </w:num>
   <w:num w:numId="2">
-    <w:abstractNumId w:val="5"/>
+    <w:abstractNumId w:val="6"/>
   </w:num>
   <w:num w:numId="3">
-    <w:abstractNumId w:val="6"/>
+    <w:abstractNumId w:val="7"/>
   </w:num>
   <w:num w:numId="4">
-    <w:abstractNumId w:val="11"/>
+    <w:abstractNumId w:val="12"/>
   </w:num>
   <w:num w:numId="5">
+    <w:abstractNumId w:val="9"/>
+  </w:num>
+  <w:num w:numId="6">
     <w:abstractNumId w:val="8"/>
   </w:num>
-  <w:num w:numId="6">
-    <w:abstractNumId w:val="7"/>
-  </w:num>
   <w:num w:numId="7">
-    <w:abstractNumId w:val="3"/>
+    <w:abstractNumId w:val="4"/>
   </w:num>
   <w:num w:numId="8">
     <w:abstractNumId w:val="0"/>
   </w:num>
   <w:num w:numId="9">
-    <w:abstractNumId w:val="13"/>
+    <w:abstractNumId w:val="14"/>
   </w:num>
   <w:num w:numId="10">
-    <w:abstractNumId w:val="2"/>
+    <w:abstractNumId w:val="3"/>
   </w:num>
   <w:num w:numId="11">
     <w:abstractNumId w:val="1"/>
   </w:num>
   <w:num w:numId="12">
+    <w:abstractNumId w:val="11"/>
+  </w:num>
+  <w:num w:numId="13">
     <w:abstractNumId w:val="10"/>
   </w:num>
-  <w:num w:numId="13">
-    <w:abstractNumId w:val="9"/>
-  </w:num>
   <w:num w:numId="14">
-    <w:abstractNumId w:val="14"/>
+    <w:abstractNumId w:val="15"/>
   </w:num>
   <w:num w:numId="15">
-    <w:abstractNumId w:val="12"/>
+    <w:abstractNumId w:val="13"/>
+  </w:num>
+  <w:num w:numId="16">
+    <w:abstractNumId w:val="2"/>
   </w:num>
   <w:numIdMacAtCleanup w:val="6"/>
 </w:numbering>

</xml_diff>